<commit_message>
added time-series on notebook, added updates on technical report
</commit_message>
<xml_diff>
--- a/Final-Project-Report-Team-1.docx
+++ b/Final-Project-Report-Team-1.docx
@@ -360,134 +360,85 @@
           <w:szCs w:val="32"/>
         </w:rPr>
       </w:pPr>
-      <w:r>
-        <w:rPr>
-          <w:b/>
-          <w:bCs/>
-          <w:sz w:val="32"/>
-          <w:szCs w:val="32"/>
-        </w:rPr>
-        <w:br w:type="page"/>
-      </w:r>
-    </w:p>
-    <w:p>
-      <w:pPr>
-        <w:pStyle w:val="ListParagraph"/>
-        <w:numPr>
-          <w:ilvl w:val="0"/>
-          <w:numId w:val="1"/>
-        </w:numPr>
-        <w:rPr>
-          <w:b/>
-          <w:bCs/>
-          <w:sz w:val="32"/>
-          <w:szCs w:val="32"/>
-        </w:rPr>
-      </w:pPr>
-      <w:r>
-        <w:rPr>
-          <w:b/>
-          <w:bCs/>
-          <w:sz w:val="32"/>
-          <w:szCs w:val="32"/>
-        </w:rPr>
-        <w:lastRenderedPageBreak/>
-        <w:t>Data Cleaning/Preparation</w:t>
-      </w:r>
-    </w:p>
-    <w:p>
-      <w:pPr>
-        <w:rPr>
-          <w:b/>
-          <w:bCs/>
-          <w:sz w:val="32"/>
-          <w:szCs w:val="32"/>
-        </w:rPr>
-      </w:pPr>
-      <w:r>
-        <w:rPr>
-          <w:b/>
-          <w:bCs/>
-          <w:sz w:val="32"/>
-          <w:szCs w:val="32"/>
-        </w:rPr>
-        <w:br w:type="page"/>
-      </w:r>
-    </w:p>
-    <w:p>
-      <w:pPr>
-        <w:pStyle w:val="ListParagraph"/>
-        <w:numPr>
-          <w:ilvl w:val="0"/>
-          <w:numId w:val="1"/>
-        </w:numPr>
-        <w:rPr>
-          <w:b/>
-          <w:bCs/>
-          <w:sz w:val="32"/>
-          <w:szCs w:val="32"/>
-        </w:rPr>
-      </w:pPr>
-      <w:r>
-        <w:rPr>
-          <w:b/>
-          <w:bCs/>
-          <w:sz w:val="32"/>
-          <w:szCs w:val="32"/>
-        </w:rPr>
-        <w:lastRenderedPageBreak/>
-        <w:t>Exploratory Data Analysis</w:t>
-      </w:r>
-    </w:p>
-    <w:p>
-      <w:pPr>
-        <w:rPr>
-          <w:b/>
-          <w:bCs/>
-          <w:sz w:val="32"/>
-          <w:szCs w:val="32"/>
-        </w:rPr>
-      </w:pPr>
-      <w:r>
-        <w:rPr>
-          <w:b/>
-          <w:bCs/>
-          <w:sz w:val="32"/>
-          <w:szCs w:val="32"/>
-        </w:rPr>
-        <w:br w:type="page"/>
-      </w:r>
-    </w:p>
-    <w:p>
-      <w:pPr>
-        <w:pStyle w:val="ListParagraph"/>
-        <w:numPr>
-          <w:ilvl w:val="0"/>
-          <w:numId w:val="1"/>
-        </w:numPr>
-        <w:rPr>
-          <w:b/>
-          <w:bCs/>
-          <w:sz w:val="32"/>
-          <w:szCs w:val="32"/>
-        </w:rPr>
-      </w:pPr>
-      <w:r>
-        <w:rPr>
-          <w:b/>
-          <w:bCs/>
-          <w:sz w:val="32"/>
-          <w:szCs w:val="32"/>
-        </w:rPr>
-        <w:lastRenderedPageBreak/>
-        <w:t>Model Selection</w:t>
-      </w:r>
-    </w:p>
-    <w:p>
-      <w:pPr>
-        <w:rPr>
-          <w:b/>
-          <w:bCs/>
+    </w:p>
+    <w:p>
+      <w:pPr>
+        <w:rPr>
+          <w:sz w:val="32"/>
+          <w:szCs w:val="32"/>
+        </w:rPr>
+      </w:pPr>
+      <w:r>
+        <w:rPr>
+          <w:sz w:val="32"/>
+          <w:szCs w:val="32"/>
+        </w:rPr>
+        <w:t>-why we chose this data set</w:t>
+      </w:r>
+    </w:p>
+    <w:p>
+      <w:pPr>
+        <w:rPr>
+          <w:sz w:val="32"/>
+          <w:szCs w:val="32"/>
+        </w:rPr>
+      </w:pPr>
+      <w:r>
+        <w:rPr>
+          <w:sz w:val="32"/>
+          <w:szCs w:val="32"/>
+        </w:rPr>
+        <w:t>-describe the data set</w:t>
+      </w:r>
+    </w:p>
+    <w:p>
+      <w:pPr>
+        <w:rPr>
+          <w:sz w:val="32"/>
+          <w:szCs w:val="32"/>
+        </w:rPr>
+      </w:pPr>
+      <w:r>
+        <w:rPr>
+          <w:sz w:val="32"/>
+          <w:szCs w:val="32"/>
+        </w:rPr>
+        <w:t>-describe what caught our interest, and what we are trying to model</w:t>
+      </w:r>
+    </w:p>
+    <w:p>
+      <w:pPr>
+        <w:rPr>
+          <w:sz w:val="32"/>
+          <w:szCs w:val="32"/>
+        </w:rPr>
+      </w:pPr>
+      <w:r>
+        <w:rPr>
+          <w:sz w:val="32"/>
+          <w:szCs w:val="32"/>
+        </w:rPr>
+        <w:t>-clearly define our exploratory variables and dependent variable</w:t>
+      </w:r>
+    </w:p>
+    <w:p>
+      <w:pPr>
+        <w:rPr>
+          <w:sz w:val="32"/>
+          <w:szCs w:val="32"/>
+        </w:rPr>
+      </w:pPr>
+      <w:r>
+        <w:rPr>
+          <w:sz w:val="32"/>
+          <w:szCs w:val="32"/>
+        </w:rPr>
+        <w:t>-state our major assumption in doing our analysis (i.e. time has nothing to do with execution time), and state the business application</w:t>
+      </w:r>
+    </w:p>
+    <w:p>
+      <w:pPr>
+        <w:rPr>
           <w:sz w:val="32"/>
           <w:szCs w:val="32"/>
         </w:rPr>
@@ -504,13 +455,7 @@
         <w:t xml:space="preserve">execution time </w:t>
       </w:r>
       <w:r>
-        <w:t xml:space="preserve">of an image processing task </w:t>
-      </w:r>
-      <w:r>
-        <w:t>is not affected by time</w:t>
-      </w:r>
-      <w:r>
-        <w:t xml:space="preserve">. </w:t>
+        <w:t xml:space="preserve">of an image processing task is not affected by time. </w:t>
       </w:r>
       <w:r>
         <w:t xml:space="preserve">We assume that any PC will always take the same amount of time </w:t>
@@ -548,53 +493,577 @@
         <w:t>}</w:t>
       </w:r>
     </w:p>
+    <w:p>
+      <w:pPr>
+        <w:rPr>
+          <w:sz w:val="32"/>
+          <w:szCs w:val="32"/>
+        </w:rPr>
+      </w:pPr>
+    </w:p>
+    <w:p>
+      <w:pPr>
+        <w:rPr>
+          <w:b/>
+          <w:bCs/>
+          <w:sz w:val="32"/>
+          <w:szCs w:val="32"/>
+        </w:rPr>
+      </w:pPr>
+      <w:r>
+        <w:rPr>
+          <w:b/>
+          <w:bCs/>
+          <w:sz w:val="32"/>
+          <w:szCs w:val="32"/>
+        </w:rPr>
+        <w:br w:type="page"/>
+      </w:r>
+    </w:p>
+    <w:p>
+      <w:pPr>
+        <w:pStyle w:val="ListParagraph"/>
+        <w:numPr>
+          <w:ilvl w:val="0"/>
+          <w:numId w:val="1"/>
+        </w:numPr>
+        <w:rPr>
+          <w:b/>
+          <w:bCs/>
+          <w:sz w:val="32"/>
+          <w:szCs w:val="32"/>
+        </w:rPr>
+      </w:pPr>
+      <w:r>
+        <w:rPr>
+          <w:b/>
+          <w:bCs/>
+          <w:sz w:val="32"/>
+          <w:szCs w:val="32"/>
+        </w:rPr>
+        <w:lastRenderedPageBreak/>
+        <w:t>Data Cleaning/Preparation</w:t>
+      </w:r>
+    </w:p>
+    <w:p>
+      <w:pPr>
+        <w:rPr>
+          <w:b/>
+          <w:bCs/>
+          <w:sz w:val="32"/>
+          <w:szCs w:val="32"/>
+        </w:rPr>
+      </w:pPr>
+    </w:p>
+    <w:p>
+      <w:pPr>
+        <w:rPr>
+          <w:sz w:val="32"/>
+          <w:szCs w:val="32"/>
+        </w:rPr>
+      </w:pPr>
+      <w:r>
+        <w:rPr>
+          <w:sz w:val="32"/>
+          <w:szCs w:val="32"/>
+        </w:rPr>
+        <w:t>-we prepared two data sets – one without the timestamp, and one with.</w:t>
+      </w:r>
+    </w:p>
+    <w:p>
+      <w:pPr>
+        <w:rPr>
+          <w:sz w:val="32"/>
+          <w:szCs w:val="32"/>
+        </w:rPr>
+      </w:pPr>
+    </w:p>
+    <w:p>
+      <w:pPr>
+        <w:rPr>
+          <w:sz w:val="32"/>
+          <w:szCs w:val="32"/>
+        </w:rPr>
+      </w:pPr>
+      <w:r>
+        <w:rPr>
+          <w:sz w:val="32"/>
+          <w:szCs w:val="32"/>
+        </w:rPr>
+        <w:t xml:space="preserve">In both cases, we (1) checked/removed redundancies, and (2) we removed outliers based on </w:t>
+      </w:r>
+      <w:r>
+        <w:rPr>
+          <w:sz w:val="32"/>
+          <w:szCs w:val="32"/>
+        </w:rPr>
+        <w:t xml:space="preserve">percentile/IQR </w:t>
+      </w:r>
+      <w:proofErr w:type="gramStart"/>
+      <w:r>
+        <w:rPr>
+          <w:sz w:val="32"/>
+          <w:szCs w:val="32"/>
+        </w:rPr>
+        <w:t>rule..</w:t>
+      </w:r>
+      <w:proofErr w:type="gramEnd"/>
+    </w:p>
+    <w:p>
+      <w:pPr>
+        <w:rPr>
+          <w:sz w:val="32"/>
+          <w:szCs w:val="32"/>
+        </w:rPr>
+      </w:pPr>
+    </w:p>
+    <w:p>
+      <w:pPr>
+        <w:rPr>
+          <w:sz w:val="32"/>
+          <w:szCs w:val="32"/>
+        </w:rPr>
+      </w:pPr>
+      <w:r>
+        <w:rPr>
+          <w:sz w:val="32"/>
+          <w:szCs w:val="32"/>
+        </w:rPr>
+        <w:t xml:space="preserve">Show boxplots for 1 before and after removing outliers for each </w:t>
+      </w:r>
+      <w:proofErr w:type="gramStart"/>
+      <w:r>
+        <w:rPr>
+          <w:sz w:val="32"/>
+          <w:szCs w:val="32"/>
+        </w:rPr>
+        <w:t>PC</w:t>
+      </w:r>
+      <w:proofErr w:type="gramEnd"/>
+    </w:p>
+    <w:p>
+      <w:pPr>
+        <w:rPr>
+          <w:sz w:val="32"/>
+          <w:szCs w:val="32"/>
+        </w:rPr>
+      </w:pPr>
+    </w:p>
+    <w:p>
+      <w:pPr>
+        <w:rPr>
+          <w:sz w:val="32"/>
+          <w:szCs w:val="32"/>
+        </w:rPr>
+      </w:pPr>
+      <w:r>
+        <w:rPr>
+          <w:sz w:val="32"/>
+          <w:szCs w:val="32"/>
+        </w:rPr>
+        <w:t xml:space="preserve">Show how we changed the timestamp into </w:t>
+      </w:r>
+      <w:proofErr w:type="gramStart"/>
+      <w:r>
+        <w:rPr>
+          <w:sz w:val="32"/>
+          <w:szCs w:val="32"/>
+        </w:rPr>
+        <w:t>seconds</w:t>
+      </w:r>
+      <w:proofErr w:type="gramEnd"/>
+    </w:p>
+    <w:p>
+      <w:pPr>
+        <w:rPr>
+          <w:sz w:val="32"/>
+          <w:szCs w:val="32"/>
+        </w:rPr>
+      </w:pPr>
+      <w:r>
+        <w:rPr>
+          <w:sz w:val="32"/>
+          <w:szCs w:val="32"/>
+        </w:rPr>
+        <w:t>Show time series plots for 2, before and after removing outliers for each PC</w:t>
+      </w:r>
+    </w:p>
+    <w:p>
+      <w:pPr>
+        <w:rPr>
+          <w:sz w:val="32"/>
+          <w:szCs w:val="32"/>
+        </w:rPr>
+      </w:pPr>
+    </w:p>
+    <w:p>
+      <w:pPr>
+        <w:rPr>
+          <w:sz w:val="32"/>
+          <w:szCs w:val="32"/>
+        </w:rPr>
+      </w:pPr>
+      <w:r>
+        <w:rPr>
+          <w:sz w:val="32"/>
+          <w:szCs w:val="32"/>
+        </w:rPr>
+        <w:t>-1</w:t>
+      </w:r>
+      <w:r>
+        <w:rPr>
+          <w:sz w:val="32"/>
+          <w:szCs w:val="32"/>
+          <w:vertAlign w:val="superscript"/>
+        </w:rPr>
+        <w:t>st</w:t>
+      </w:r>
+      <w:r>
+        <w:rPr>
+          <w:sz w:val="32"/>
+          <w:szCs w:val="32"/>
+        </w:rPr>
+        <w:t xml:space="preserve"> we compare the distributions of each PC assuming no time-dependency</w:t>
+      </w:r>
+    </w:p>
+    <w:p>
+      <w:pPr>
+        <w:rPr>
+          <w:sz w:val="32"/>
+          <w:szCs w:val="32"/>
+        </w:rPr>
+      </w:pPr>
+    </w:p>
+    <w:p>
+      <w:pPr>
+        <w:rPr>
+          <w:sz w:val="32"/>
+          <w:szCs w:val="32"/>
+        </w:rPr>
+      </w:pPr>
+      <w:r>
+        <w:rPr>
+          <w:sz w:val="32"/>
+          <w:szCs w:val="32"/>
+        </w:rPr>
+        <w:t>-2</w:t>
+      </w:r>
+      <w:r>
+        <w:rPr>
+          <w:sz w:val="32"/>
+          <w:szCs w:val="32"/>
+          <w:vertAlign w:val="superscript"/>
+        </w:rPr>
+        <w:t>nd</w:t>
+      </w:r>
+      <w:r>
+        <w:rPr>
+          <w:sz w:val="32"/>
+          <w:szCs w:val="32"/>
+        </w:rPr>
+        <w:t>, we check for time dependency</w:t>
+      </w:r>
+    </w:p>
+    <w:p>
+      <w:pPr>
+        <w:rPr>
+          <w:sz w:val="32"/>
+          <w:szCs w:val="32"/>
+        </w:rPr>
+      </w:pPr>
+    </w:p>
+    <w:p>
+      <w:pPr>
+        <w:rPr>
+          <w:sz w:val="32"/>
+          <w:szCs w:val="32"/>
+        </w:rPr>
+      </w:pPr>
+      <w:r>
+        <w:rPr>
+          <w:sz w:val="32"/>
+          <w:szCs w:val="32"/>
+        </w:rPr>
+        <w:t>-lastly, we create a data frame that includes all the variables that we want to model</w:t>
+      </w:r>
+    </w:p>
+    <w:p>
+      <w:pPr>
+        <w:rPr>
+          <w:sz w:val="32"/>
+          <w:szCs w:val="32"/>
+        </w:rPr>
+      </w:pPr>
+      <w:r>
+        <w:rPr>
+          <w:sz w:val="32"/>
+          <w:szCs w:val="32"/>
+        </w:rPr>
+        <w:t>combined data with CPU Core, Clock, Ram values</w:t>
+      </w:r>
+    </w:p>
+    <w:p>
+      <w:pPr>
+        <w:rPr>
+          <w:sz w:val="32"/>
+          <w:szCs w:val="32"/>
+        </w:rPr>
+      </w:pPr>
+    </w:p>
+    <w:p>
+      <w:pPr>
+        <w:rPr>
+          <w:b/>
+          <w:bCs/>
+          <w:sz w:val="32"/>
+          <w:szCs w:val="32"/>
+        </w:rPr>
+      </w:pPr>
+    </w:p>
+    <w:p>
+      <w:pPr>
+        <w:rPr>
+          <w:b/>
+          <w:bCs/>
+          <w:sz w:val="32"/>
+          <w:szCs w:val="32"/>
+        </w:rPr>
+      </w:pPr>
+    </w:p>
+    <w:p>
+      <w:pPr>
+        <w:rPr>
+          <w:b/>
+          <w:bCs/>
+          <w:sz w:val="32"/>
+          <w:szCs w:val="32"/>
+        </w:rPr>
+      </w:pPr>
+    </w:p>
+    <w:p>
+      <w:pPr>
+        <w:rPr>
+          <w:b/>
+          <w:bCs/>
+          <w:sz w:val="32"/>
+          <w:szCs w:val="32"/>
+        </w:rPr>
+      </w:pPr>
+      <w:r>
+        <w:rPr>
+          <w:b/>
+          <w:bCs/>
+          <w:sz w:val="32"/>
+          <w:szCs w:val="32"/>
+        </w:rPr>
+        <w:br w:type="page"/>
+      </w:r>
+    </w:p>
+    <w:p>
+      <w:pPr>
+        <w:pStyle w:val="ListParagraph"/>
+        <w:numPr>
+          <w:ilvl w:val="0"/>
+          <w:numId w:val="1"/>
+        </w:numPr>
+        <w:rPr>
+          <w:b/>
+          <w:bCs/>
+          <w:sz w:val="32"/>
+          <w:szCs w:val="32"/>
+        </w:rPr>
+      </w:pPr>
+      <w:r>
+        <w:rPr>
+          <w:b/>
+          <w:bCs/>
+          <w:sz w:val="32"/>
+          <w:szCs w:val="32"/>
+        </w:rPr>
+        <w:lastRenderedPageBreak/>
+        <w:t>Exploratory Data Analysis</w:t>
+      </w:r>
+    </w:p>
+    <w:p>
+      <w:pPr>
+        <w:rPr>
+          <w:b/>
+          <w:bCs/>
+          <w:sz w:val="32"/>
+          <w:szCs w:val="32"/>
+        </w:rPr>
+      </w:pPr>
+    </w:p>
+    <w:p>
+      <w:pPr>
+        <w:pStyle w:val="ListParagraph"/>
+        <w:numPr>
+          <w:ilvl w:val="1"/>
+          <w:numId w:val="1"/>
+        </w:numPr>
+        <w:rPr>
+          <w:b/>
+          <w:bCs/>
+          <w:sz w:val="28"/>
+          <w:szCs w:val="28"/>
+        </w:rPr>
+      </w:pPr>
+      <w:r>
+        <w:rPr>
+          <w:b/>
+          <w:bCs/>
+          <w:sz w:val="28"/>
+          <w:szCs w:val="28"/>
+        </w:rPr>
+        <w:t>Sample Distribution Comparison</w:t>
+      </w:r>
+    </w:p>
+    <w:p>
+      <w:pPr>
+        <w:ind w:firstLine="360"/>
+      </w:pPr>
+    </w:p>
+    <w:p>
+      <w:r>
+        <w:t xml:space="preserve">Assuming that the execution time for an image processing task is independent of time, we compared and analyzed the execution time density plots from each PC. </w:t>
+      </w:r>
+      <w:r>
+        <w:t>Fig 3.1 below shows in one graph the density plots of execution time from each PC.</w:t>
+      </w:r>
+    </w:p>
+    <w:p>
+      <w:pPr>
+        <w:ind w:left="360"/>
+      </w:pPr>
+    </w:p>
+    <w:p>
+      <w:pPr>
+        <w:pStyle w:val="ListParagraph"/>
+        <w:ind w:left="360"/>
+        <w:jc w:val="center"/>
+      </w:pPr>
+      <w:r>
+        <w:drawing>
+          <wp:inline distT="0" distB="0" distL="0" distR="0" wp14:anchorId="70E0CA6D" wp14:editId="0DCC7AC2">
+            <wp:extent cx="3950208" cy="2734056"/>
+            <wp:effectExtent l="0" t="0" r="0" b="0"/>
+            <wp:docPr id="523251831" name="Picture 1" descr="A graph of data with different colored lines&#10;&#10;Description automatically generated"/>
+            <wp:cNvGraphicFramePr>
+              <a:graphicFrameLocks xmlns:a="http://schemas.openxmlformats.org/drawingml/2006/main" noChangeAspect="1"/>
+            </wp:cNvGraphicFramePr>
+            <a:graphic xmlns:a="http://schemas.openxmlformats.org/drawingml/2006/main">
+              <a:graphicData uri="http://schemas.openxmlformats.org/drawingml/2006/picture">
+                <pic:pic xmlns:pic="http://schemas.openxmlformats.org/drawingml/2006/picture">
+                  <pic:nvPicPr>
+                    <pic:cNvPr id="523251831" name="Picture 1" descr="A graph of data with different colored lines&#10;&#10;Description automatically generated"/>
+                    <pic:cNvPicPr/>
+                  </pic:nvPicPr>
+                  <pic:blipFill>
+                    <a:blip r:embed="rId6"/>
+                    <a:stretch>
+                      <a:fillRect/>
+                    </a:stretch>
+                  </pic:blipFill>
+                  <pic:spPr>
+                    <a:xfrm>
+                      <a:off x="0" y="0"/>
+                      <a:ext cx="3950208" cy="2734056"/>
+                    </a:xfrm>
+                    <a:prstGeom prst="rect">
+                      <a:avLst/>
+                    </a:prstGeom>
+                  </pic:spPr>
+                </pic:pic>
+              </a:graphicData>
+            </a:graphic>
+          </wp:inline>
+        </w:drawing>
+      </w:r>
+    </w:p>
+    <w:p>
+      <w:pPr>
+        <w:pStyle w:val="ListParagraph"/>
+        <w:ind w:left="360"/>
+        <w:jc w:val="center"/>
+        <w:rPr>
+          <w:sz w:val="20"/>
+          <w:szCs w:val="20"/>
+        </w:rPr>
+      </w:pPr>
+      <w:r>
+        <w:rPr>
+          <w:sz w:val="20"/>
+          <w:szCs w:val="20"/>
+        </w:rPr>
+        <w:t>Fig 3.1</w:t>
+      </w:r>
+      <w:r>
+        <w:rPr>
+          <w:sz w:val="20"/>
+          <w:szCs w:val="20"/>
+        </w:rPr>
+        <w:t>.1</w:t>
+      </w:r>
+      <w:r>
+        <w:rPr>
+          <w:sz w:val="20"/>
+          <w:szCs w:val="20"/>
+        </w:rPr>
+        <w:t xml:space="preserve"> Combined Density Plots of Execution Times </w:t>
+      </w:r>
+      <w:r>
+        <w:rPr>
+          <w:sz w:val="20"/>
+          <w:szCs w:val="20"/>
+        </w:rPr>
+        <w:t>of all PCs</w:t>
+      </w:r>
+    </w:p>
     <w:p/>
     <w:p>
       <w:r>
-        <w:t>Working on this assumption, we then remove</w:t>
-      </w:r>
-      <w:r>
-        <w:t>d</w:t>
-      </w:r>
-      <w:r>
-        <w:t xml:space="preserve"> the timestamp from the original data, and assume that each data point is independent of each other.</w:t>
-      </w:r>
-    </w:p>
-    <w:p/>
-    <w:p>
-      <w:r>
-        <w:t>A</w:t>
-      </w:r>
-      <w:r>
-        <w:t xml:space="preserve">fter removing the time stamp, </w:t>
-      </w:r>
-      <w:r>
-        <w:t>the execution time density plots for MacBookPro1 and VM show bell-shaped distributions</w:t>
-      </w:r>
-      <w:r>
-        <w:t xml:space="preserve"> as shown in Fig 4.1 below</w:t>
+        <w:t>T</w:t>
+      </w:r>
+      <w:r>
+        <w:t>he density plots for MacBookPro1 and VM show bell-shaped distributions</w:t>
+      </w:r>
+      <w:r>
+        <w:t xml:space="preserve"> as shown in Fig </w:t>
+      </w:r>
+      <w:r>
+        <w:t>3</w:t>
       </w:r>
       <w:r>
         <w:t>.</w:t>
       </w:r>
       <w:r>
-        <w:t xml:space="preserve"> This</w:t>
-      </w:r>
-      <w:r>
-        <w:t xml:space="preserve"> suggests</w:t>
-      </w:r>
-      <w:r>
-        <w:t xml:space="preserve"> that time had no effect on the execution time.</w:t>
-      </w:r>
-    </w:p>
-    <w:p/>
-    <w:p>
-      <w:pPr>
+        <w:t>2</w:t>
+      </w:r>
+      <w:r>
+        <w:t xml:space="preserve"> below</w:t>
+      </w:r>
+      <w:r>
+        <w:t xml:space="preserve"> which supports our assumption that time had no effect</w:t>
+      </w:r>
+      <w:r>
+        <w:t>.</w:t>
+      </w:r>
+    </w:p>
+    <w:p>
+      <w:pPr>
+        <w:pStyle w:val="ListParagraph"/>
+        <w:ind w:left="360"/>
+      </w:pPr>
+    </w:p>
+    <w:p>
+      <w:pPr>
+        <w:pStyle w:val="ListParagraph"/>
+        <w:ind w:left="360"/>
         <w:jc w:val="center"/>
       </w:pPr>
       <w:r>
         <w:drawing>
-          <wp:inline distT="0" distB="0" distL="0" distR="0" wp14:anchorId="75533A43" wp14:editId="696CE589">
+          <wp:inline distT="0" distB="0" distL="0" distR="0" wp14:anchorId="624C0A9A" wp14:editId="1A3FA9B6">
             <wp:extent cx="3948546" cy="2672862"/>
             <wp:effectExtent l="0" t="0" r="1270" b="0"/>
             <wp:docPr id="706038556" name="Picture 1" descr="A graph of a computer&#10;&#10;Description automatically generated"/>
@@ -609,7 +1078,7 @@
                     <pic:cNvPicPr/>
                   </pic:nvPicPr>
                   <pic:blipFill>
-                    <a:blip r:embed="rId6"/>
+                    <a:blip r:embed="rId7"/>
                     <a:stretch>
                       <a:fillRect/>
                     </a:stretch>
@@ -638,33 +1107,66 @@
           <w:szCs w:val="20"/>
         </w:rPr>
       </w:pPr>
-    </w:p>
-    <w:p>
-      <w:pPr>
-        <w:jc w:val="center"/>
-        <w:rPr>
-          <w:sz w:val="20"/>
-          <w:szCs w:val="20"/>
-        </w:rPr>
-      </w:pPr>
-      <w:r>
-        <w:rPr>
-          <w:sz w:val="20"/>
-          <w:szCs w:val="20"/>
-        </w:rPr>
-        <w:t xml:space="preserve">Fig 4.1 </w:t>
-      </w:r>
-      <w:r>
-        <w:rPr>
-          <w:sz w:val="20"/>
-          <w:szCs w:val="20"/>
-        </w:rPr>
-        <w:t>Density Plots of Execution Time Values Assuming No Time-Relation for VM and MacBookPro1 PCs</w:t>
-      </w:r>
-    </w:p>
-    <w:p/>
-    <w:p>
-      <w:r>
+      <w:r>
+        <w:rPr>
+          <w:sz w:val="20"/>
+          <w:szCs w:val="20"/>
+        </w:rPr>
+        <w:t xml:space="preserve">Fig </w:t>
+      </w:r>
+      <w:r>
+        <w:rPr>
+          <w:sz w:val="20"/>
+          <w:szCs w:val="20"/>
+        </w:rPr>
+        <w:t>3</w:t>
+      </w:r>
+      <w:r>
+        <w:rPr>
+          <w:sz w:val="20"/>
+          <w:szCs w:val="20"/>
+        </w:rPr>
+        <w:t>.</w:t>
+      </w:r>
+      <w:r>
+        <w:rPr>
+          <w:sz w:val="20"/>
+          <w:szCs w:val="20"/>
+        </w:rPr>
+        <w:t>1.</w:t>
+      </w:r>
+      <w:r>
+        <w:rPr>
+          <w:sz w:val="20"/>
+          <w:szCs w:val="20"/>
+        </w:rPr>
+        <w:t>2</w:t>
+      </w:r>
+      <w:r>
+        <w:rPr>
+          <w:sz w:val="20"/>
+          <w:szCs w:val="20"/>
+        </w:rPr>
+        <w:t xml:space="preserve"> Density Plots of Execution Time Values Assuming No Time-Relation </w:t>
+      </w:r>
+      <w:r>
+        <w:rPr>
+          <w:sz w:val="20"/>
+          <w:szCs w:val="20"/>
+        </w:rPr>
+        <w:t>of</w:t>
+      </w:r>
+      <w:r>
+        <w:rPr>
+          <w:sz w:val="20"/>
+          <w:szCs w:val="20"/>
+        </w:rPr>
+        <w:t xml:space="preserve"> VM and MacBookPro1 PCs</w:t>
+      </w:r>
+    </w:p>
+    <w:p>
+      <w:r>
+        <w:lastRenderedPageBreak/>
         <w:t xml:space="preserve">However, </w:t>
       </w:r>
       <w:r>
@@ -682,27 +1184,51 @@
         <w:t xml:space="preserve"> Pi </w:t>
       </w:r>
       <w:r>
-        <w:t>show irregular shapes</w:t>
-      </w:r>
-      <w:r>
-        <w:t xml:space="preserve"> (Fig 4.2)</w:t>
+        <w:t xml:space="preserve">show irregular shapes (Fig </w:t>
+      </w:r>
+      <w:r>
+        <w:t>3.3</w:t>
+      </w:r>
+      <w:r>
+        <w:t>)</w:t>
       </w:r>
       <w:r>
         <w:t>.</w:t>
       </w:r>
       <w:r>
-        <w:t xml:space="preserve"> They appear to be a combination of multiple normal distributions. </w:t>
-      </w:r>
-    </w:p>
-    <w:p/>
-    <w:p>
-      <w:pPr>
-        <w:jc w:val="center"/>
-      </w:pPr>
-      <w:r>
-        <w:lastRenderedPageBreak/>
+        <w:t xml:space="preserve"> </w:t>
+      </w:r>
+      <w:r>
+        <w:t>Each one</w:t>
+      </w:r>
+      <w:r>
+        <w:t xml:space="preserve"> </w:t>
+      </w:r>
+      <w:r>
+        <w:t xml:space="preserve">appears </w:t>
+      </w:r>
+      <w:r>
+        <w:t>to be a combination of multiple normal distributions</w:t>
+      </w:r>
+      <w:r>
+        <w:t>.</w:t>
+      </w:r>
+    </w:p>
+    <w:p>
+      <w:pPr>
+        <w:pStyle w:val="ListParagraph"/>
+        <w:ind w:left="360"/>
+      </w:pPr>
+    </w:p>
+    <w:p>
+      <w:pPr>
+        <w:pStyle w:val="ListParagraph"/>
+        <w:ind w:left="360"/>
+        <w:jc w:val="center"/>
+      </w:pPr>
+      <w:r>
         <w:drawing>
-          <wp:inline distT="0" distB="0" distL="0" distR="0" wp14:anchorId="7E985656" wp14:editId="26850E3F">
+          <wp:inline distT="0" distB="0" distL="0" distR="0" wp14:anchorId="6B0F0549" wp14:editId="3A4AA014">
             <wp:extent cx="3895344" cy="2670048"/>
             <wp:effectExtent l="0" t="0" r="3810" b="0"/>
             <wp:docPr id="699637172" name="Picture 1" descr="A graph of a number of data&#10;&#10;Description automatically generated with medium confidence"/>
@@ -717,7 +1243,7 @@
                     <pic:cNvPicPr/>
                   </pic:nvPicPr>
                   <pic:blipFill>
-                    <a:blip r:embed="rId7"/>
+                    <a:blip r:embed="rId8"/>
                     <a:stretch>
                       <a:fillRect/>
                     </a:stretch>
@@ -740,27 +1266,504 @@
     </w:p>
     <w:p>
       <w:pPr>
-        <w:jc w:val="center"/>
-        <w:rPr>
-          <w:sz w:val="20"/>
-          <w:szCs w:val="20"/>
-        </w:rPr>
-      </w:pPr>
-    </w:p>
-    <w:p>
-      <w:pPr>
-        <w:jc w:val="center"/>
-        <w:rPr>
-          <w:sz w:val="20"/>
-          <w:szCs w:val="20"/>
-        </w:rPr>
-      </w:pPr>
-      <w:r>
-        <w:rPr>
-          <w:sz w:val="20"/>
-          <w:szCs w:val="20"/>
-        </w:rPr>
-        <w:t>Fig 4.</w:t>
+        <w:pStyle w:val="ListParagraph"/>
+        <w:ind w:left="360"/>
+        <w:rPr>
+          <w:sz w:val="20"/>
+          <w:szCs w:val="20"/>
+        </w:rPr>
+      </w:pPr>
+    </w:p>
+    <w:p>
+      <w:pPr>
+        <w:pStyle w:val="ListParagraph"/>
+        <w:ind w:left="360"/>
+        <w:rPr>
+          <w:sz w:val="20"/>
+          <w:szCs w:val="20"/>
+        </w:rPr>
+      </w:pPr>
+      <w:r>
+        <w:rPr>
+          <w:sz w:val="20"/>
+          <w:szCs w:val="20"/>
+        </w:rPr>
+        <w:t xml:space="preserve">Fig </w:t>
+      </w:r>
+      <w:r>
+        <w:rPr>
+          <w:sz w:val="20"/>
+          <w:szCs w:val="20"/>
+        </w:rPr>
+        <w:t>3</w:t>
+      </w:r>
+      <w:r>
+        <w:rPr>
+          <w:sz w:val="20"/>
+          <w:szCs w:val="20"/>
+        </w:rPr>
+        <w:t>.</w:t>
+      </w:r>
+      <w:r>
+        <w:rPr>
+          <w:sz w:val="20"/>
+          <w:szCs w:val="20"/>
+        </w:rPr>
+        <w:t>1.</w:t>
+      </w:r>
+      <w:r>
+        <w:rPr>
+          <w:sz w:val="20"/>
+          <w:szCs w:val="20"/>
+        </w:rPr>
+        <w:t>3</w:t>
+      </w:r>
+      <w:r>
+        <w:rPr>
+          <w:sz w:val="20"/>
+          <w:szCs w:val="20"/>
+        </w:rPr>
+        <w:t xml:space="preserve"> Density Plots of Execution Time Values Assuming No Time-Relation </w:t>
+      </w:r>
+      <w:r>
+        <w:rPr>
+          <w:sz w:val="20"/>
+          <w:szCs w:val="20"/>
+        </w:rPr>
+        <w:t>of</w:t>
+      </w:r>
+      <w:r>
+        <w:rPr>
+          <w:sz w:val="20"/>
+          <w:szCs w:val="20"/>
+        </w:rPr>
+        <w:t xml:space="preserve"> </w:t>
+      </w:r>
+      <w:proofErr w:type="spellStart"/>
+      <w:r>
+        <w:rPr>
+          <w:sz w:val="20"/>
+          <w:szCs w:val="20"/>
+        </w:rPr>
+        <w:t>MacBookPro</w:t>
+      </w:r>
+      <w:proofErr w:type="spellEnd"/>
+      <w:r>
+        <w:rPr>
+          <w:sz w:val="20"/>
+          <w:szCs w:val="20"/>
+        </w:rPr>
+        <w:t xml:space="preserve"> 2 and Raspberry Pi PCs</w:t>
+      </w:r>
+    </w:p>
+    <w:p>
+      <w:pPr>
+        <w:pStyle w:val="ListParagraph"/>
+        <w:ind w:left="360"/>
+      </w:pPr>
+    </w:p>
+    <w:p>
+      <w:pPr>
+        <w:pStyle w:val="ListParagraph"/>
+        <w:ind w:left="360"/>
+      </w:pPr>
+    </w:p>
+    <w:p>
+      <w:r>
+        <w:t>With N=1000</w:t>
+      </w:r>
+      <w:r>
+        <w:t xml:space="preserve"> samples</w:t>
+      </w:r>
+      <w:r>
+        <w:t xml:space="preserve">, the </w:t>
+      </w:r>
+      <w:r>
+        <w:t xml:space="preserve">sample </w:t>
+      </w:r>
+      <w:r>
+        <w:t>distribution for each PC should have taken a normal shape by the Central Limit Theorem</w:t>
+      </w:r>
+      <w:r>
+        <w:t xml:space="preserve"> [page 90 Module 1 Textbook]</w:t>
+      </w:r>
+      <w:r>
+        <w:t xml:space="preserve">. </w:t>
+      </w:r>
+      <w:r>
+        <w:t xml:space="preserve">The shape of </w:t>
+      </w:r>
+      <w:r>
+        <w:t xml:space="preserve">each of </w:t>
+      </w:r>
+      <w:r>
+        <w:t>the distributions in Fig 3.3 therefore suggest</w:t>
+      </w:r>
+      <w:r>
+        <w:t>s</w:t>
+      </w:r>
+      <w:r>
+        <w:t xml:space="preserve"> that there must be other variables</w:t>
+      </w:r>
+      <w:r>
+        <w:t xml:space="preserve"> causing the </w:t>
+      </w:r>
+      <w:r>
+        <w:t>irregularity</w:t>
+      </w:r>
+      <w:r>
+        <w:t xml:space="preserve">. </w:t>
+      </w:r>
+      <w:r>
+        <w:t>One easy explanation</w:t>
+      </w:r>
+      <w:r>
+        <w:t xml:space="preserve"> could be of data collection error - </w:t>
+      </w:r>
+      <w:proofErr w:type="spellStart"/>
+      <w:r>
+        <w:t>i.e</w:t>
+      </w:r>
+      <w:proofErr w:type="spellEnd"/>
+      <w:r>
+        <w:t xml:space="preserve"> maybe other tasks </w:t>
+      </w:r>
+      <w:r>
+        <w:t xml:space="preserve">on the PCs </w:t>
+      </w:r>
+      <w:r>
+        <w:t xml:space="preserve">were executed </w:t>
+      </w:r>
+      <w:r>
+        <w:t>during the experiment</w:t>
+      </w:r>
+      <w:r>
+        <w:t xml:space="preserve"> resulting in </w:t>
+      </w:r>
+      <w:r>
+        <w:t>a significant variation in the</w:t>
+      </w:r>
+      <w:r>
+        <w:t xml:space="preserve"> observed execution time</w:t>
+      </w:r>
+      <w:r>
+        <w:t>s.</w:t>
+      </w:r>
+    </w:p>
+    <w:p/>
+    <w:p>
+      <w:r>
+        <w:t>The other major</w:t>
+      </w:r>
+      <w:r>
+        <w:t xml:space="preserve"> possibility is that the execution time is time-dependent </w:t>
+      </w:r>
+      <w:r>
+        <w:t>which would make our</w:t>
+      </w:r>
+      <w:r>
+        <w:t xml:space="preserve"> assumption incorrect.</w:t>
+      </w:r>
+      <w:r>
+        <w:t xml:space="preserve"> </w:t>
+      </w:r>
+      <w:r>
+        <w:t>To check this,</w:t>
+      </w:r>
+      <w:r>
+        <w:t xml:space="preserve"> we performed a time-series analysis for each PC to check for trend and seasonality.</w:t>
+      </w:r>
+    </w:p>
+    <w:p>
+      <w:pPr>
+        <w:pStyle w:val="ListParagraph"/>
+        <w:ind w:left="360"/>
+      </w:pPr>
+    </w:p>
+    <w:p>
+      <w:pPr>
+        <w:pStyle w:val="ListParagraph"/>
+        <w:ind w:left="360"/>
+      </w:pPr>
+    </w:p>
+    <w:p>
+      <w:pPr>
+        <w:pStyle w:val="ListParagraph"/>
+        <w:ind w:left="360"/>
+      </w:pPr>
+    </w:p>
+    <w:p>
+      <w:pPr>
+        <w:pStyle w:val="ListParagraph"/>
+        <w:ind w:left="360"/>
+      </w:pPr>
+    </w:p>
+    <w:p/>
+    <w:p>
+      <w:pPr>
+        <w:rPr>
+          <w:sz w:val="32"/>
+          <w:szCs w:val="32"/>
+        </w:rPr>
+      </w:pPr>
+    </w:p>
+    <w:p>
+      <w:pPr>
+        <w:rPr>
+          <w:b/>
+          <w:bCs/>
+          <w:sz w:val="32"/>
+          <w:szCs w:val="32"/>
+        </w:rPr>
+      </w:pPr>
+    </w:p>
+    <w:p>
+      <w:pPr>
+        <w:rPr>
+          <w:b/>
+          <w:bCs/>
+          <w:sz w:val="32"/>
+          <w:szCs w:val="32"/>
+        </w:rPr>
+      </w:pPr>
+    </w:p>
+    <w:p>
+      <w:pPr>
+        <w:rPr>
+          <w:b/>
+          <w:bCs/>
+          <w:sz w:val="32"/>
+          <w:szCs w:val="32"/>
+        </w:rPr>
+      </w:pPr>
+    </w:p>
+    <w:p>
+      <w:pPr>
+        <w:rPr>
+          <w:b/>
+          <w:bCs/>
+          <w:sz w:val="32"/>
+          <w:szCs w:val="32"/>
+        </w:rPr>
+      </w:pPr>
+    </w:p>
+    <w:p>
+      <w:pPr>
+        <w:rPr>
+          <w:b/>
+          <w:bCs/>
+          <w:sz w:val="32"/>
+          <w:szCs w:val="32"/>
+        </w:rPr>
+      </w:pPr>
+    </w:p>
+    <w:p>
+      <w:pPr>
+        <w:pStyle w:val="ListParagraph"/>
+        <w:numPr>
+          <w:ilvl w:val="1"/>
+          <w:numId w:val="1"/>
+        </w:numPr>
+        <w:rPr>
+          <w:b/>
+          <w:bCs/>
+          <w:sz w:val="28"/>
+          <w:szCs w:val="28"/>
+        </w:rPr>
+      </w:pPr>
+      <w:r>
+        <w:rPr>
+          <w:b/>
+          <w:bCs/>
+          <w:sz w:val="28"/>
+          <w:szCs w:val="28"/>
+        </w:rPr>
+        <w:t>Time-Series Analysis</w:t>
+      </w:r>
+    </w:p>
+    <w:p>
+      <w:pPr>
+        <w:rPr>
+          <w:b/>
+          <w:bCs/>
+          <w:sz w:val="32"/>
+          <w:szCs w:val="32"/>
+        </w:rPr>
+      </w:pPr>
+    </w:p>
+    <w:p>
+      <w:r>
+        <w:t>In Section 2, we mentioned that we cleaned and prepared another set of data the timestamp is included. To check whether the execution time is time-dependent, we performed seasonal decomposition time-series analysis on each of the data. The resulting trend and seasonality for each are shown in Fig 3.2.1 ~ Fig 3.2.4</w:t>
+      </w:r>
+    </w:p>
+    <w:p>
+      <w:pPr>
+        <w:pStyle w:val="ListParagraph"/>
+        <w:ind w:left="360"/>
+      </w:pPr>
+    </w:p>
+    <w:p>
+      <w:pPr>
+        <w:pStyle w:val="ListParagraph"/>
+        <w:ind w:left="360"/>
+      </w:pPr>
+    </w:p>
+    <w:p>
+      <w:pPr>
+        <w:pStyle w:val="ListParagraph"/>
+        <w:ind w:left="360"/>
+        <w:jc w:val="center"/>
+      </w:pPr>
+      <w:r>
+        <w:drawing>
+          <wp:inline distT="0" distB="0" distL="0" distR="0" wp14:anchorId="508271E2" wp14:editId="0BF77964">
+            <wp:extent cx="5435600" cy="3606800"/>
+            <wp:effectExtent l="0" t="0" r="0" b="0"/>
+            <wp:docPr id="1856143813" name="Picture 1" descr="A screenshot of a graph&#10;&#10;Description automatically generated"/>
+            <wp:cNvGraphicFramePr>
+              <a:graphicFrameLocks xmlns:a="http://schemas.openxmlformats.org/drawingml/2006/main" noChangeAspect="1"/>
+            </wp:cNvGraphicFramePr>
+            <a:graphic xmlns:a="http://schemas.openxmlformats.org/drawingml/2006/main">
+              <a:graphicData uri="http://schemas.openxmlformats.org/drawingml/2006/picture">
+                <pic:pic xmlns:pic="http://schemas.openxmlformats.org/drawingml/2006/picture">
+                  <pic:nvPicPr>
+                    <pic:cNvPr id="1856143813" name="Picture 1" descr="A screenshot of a graph&#10;&#10;Description automatically generated"/>
+                    <pic:cNvPicPr/>
+                  </pic:nvPicPr>
+                  <pic:blipFill>
+                    <a:blip r:embed="rId9"/>
+                    <a:stretch>
+                      <a:fillRect/>
+                    </a:stretch>
+                  </pic:blipFill>
+                  <pic:spPr>
+                    <a:xfrm>
+                      <a:off x="0" y="0"/>
+                      <a:ext cx="5435600" cy="3606800"/>
+                    </a:xfrm>
+                    <a:prstGeom prst="rect">
+                      <a:avLst/>
+                    </a:prstGeom>
+                  </pic:spPr>
+                </pic:pic>
+              </a:graphicData>
+            </a:graphic>
+          </wp:inline>
+        </w:drawing>
+      </w:r>
+    </w:p>
+    <w:p>
+      <w:pPr>
+        <w:pStyle w:val="ListParagraph"/>
+        <w:ind w:left="360"/>
+      </w:pPr>
+    </w:p>
+    <w:p>
+      <w:pPr>
+        <w:pStyle w:val="ListParagraph"/>
+        <w:ind w:left="360"/>
+        <w:jc w:val="center"/>
+        <w:rPr>
+          <w:sz w:val="20"/>
+          <w:szCs w:val="20"/>
+        </w:rPr>
+      </w:pPr>
+      <w:r>
+        <w:rPr>
+          <w:sz w:val="20"/>
+          <w:szCs w:val="20"/>
+        </w:rPr>
+        <w:t xml:space="preserve">Fig 3.2.1 Time Series Decomposition for the Execution Time </w:t>
+      </w:r>
+      <w:r>
+        <w:rPr>
+          <w:sz w:val="20"/>
+          <w:szCs w:val="20"/>
+        </w:rPr>
+        <w:t>on MacBookPro1</w:t>
+      </w:r>
+    </w:p>
+    <w:p>
+      <w:pPr>
+        <w:pStyle w:val="ListParagraph"/>
+        <w:ind w:left="360"/>
+      </w:pPr>
+    </w:p>
+    <w:p>
+      <w:pPr>
+        <w:pStyle w:val="ListParagraph"/>
+      </w:pPr>
+    </w:p>
+    <w:p>
+      <w:pPr>
+        <w:pStyle w:val="ListParagraph"/>
+        <w:jc w:val="center"/>
+        <w:rPr>
+          <w:b/>
+          <w:bCs/>
+          <w:sz w:val="32"/>
+          <w:szCs w:val="32"/>
+        </w:rPr>
+      </w:pPr>
+      <w:r>
+        <w:rPr>
+          <w:b/>
+          <w:bCs/>
+          <w:sz w:val="32"/>
+          <w:szCs w:val="32"/>
+        </w:rPr>
+        <w:lastRenderedPageBreak/>
+        <w:drawing>
+          <wp:inline distT="0" distB="0" distL="0" distR="0" wp14:anchorId="04B796E0" wp14:editId="1223B152">
+            <wp:extent cx="5435600" cy="3606800"/>
+            <wp:effectExtent l="0" t="0" r="0" b="0"/>
+            <wp:docPr id="510545934" name="Picture 1" descr="A screenshot of a graph&#10;&#10;Description automatically generated"/>
+            <wp:cNvGraphicFramePr>
+              <a:graphicFrameLocks xmlns:a="http://schemas.openxmlformats.org/drawingml/2006/main" noChangeAspect="1"/>
+            </wp:cNvGraphicFramePr>
+            <a:graphic xmlns:a="http://schemas.openxmlformats.org/drawingml/2006/main">
+              <a:graphicData uri="http://schemas.openxmlformats.org/drawingml/2006/picture">
+                <pic:pic xmlns:pic="http://schemas.openxmlformats.org/drawingml/2006/picture">
+                  <pic:nvPicPr>
+                    <pic:cNvPr id="510545934" name="Picture 1" descr="A screenshot of a graph&#10;&#10;Description automatically generated"/>
+                    <pic:cNvPicPr/>
+                  </pic:nvPicPr>
+                  <pic:blipFill>
+                    <a:blip r:embed="rId10"/>
+                    <a:stretch>
+                      <a:fillRect/>
+                    </a:stretch>
+                  </pic:blipFill>
+                  <pic:spPr>
+                    <a:xfrm>
+                      <a:off x="0" y="0"/>
+                      <a:ext cx="5435600" cy="3606800"/>
+                    </a:xfrm>
+                    <a:prstGeom prst="rect">
+                      <a:avLst/>
+                    </a:prstGeom>
+                  </pic:spPr>
+                </pic:pic>
+              </a:graphicData>
+            </a:graphic>
+          </wp:inline>
+        </w:drawing>
+      </w:r>
+    </w:p>
+    <w:p>
+      <w:pPr>
+        <w:jc w:val="center"/>
+        <w:rPr>
+          <w:sz w:val="20"/>
+          <w:szCs w:val="20"/>
+        </w:rPr>
+      </w:pPr>
+      <w:r>
+        <w:rPr>
+          <w:sz w:val="20"/>
+          <w:szCs w:val="20"/>
+        </w:rPr>
+        <w:t>Fig 3.2.</w:t>
       </w:r>
       <w:r>
         <w:rPr>
@@ -774,166 +1777,430 @@
           <w:sz w:val="20"/>
           <w:szCs w:val="20"/>
         </w:rPr>
-        <w:t xml:space="preserve"> Density Plots of Execution Time Values Assuming No Time-Relation for </w:t>
+        <w:t xml:space="preserve"> Time Series Decomposition for the Execution Time on MacBookPro</w:t>
+      </w:r>
+      <w:r>
+        <w:rPr>
+          <w:sz w:val="20"/>
+          <w:szCs w:val="20"/>
+        </w:rPr>
+        <w:t>2</w:t>
+      </w:r>
+    </w:p>
+    <w:p>
+      <w:pPr>
+        <w:pStyle w:val="ListParagraph"/>
+        <w:ind w:left="360"/>
+        <w:jc w:val="center"/>
+        <w:rPr>
+          <w:sz w:val="20"/>
+          <w:szCs w:val="20"/>
+        </w:rPr>
+      </w:pPr>
+    </w:p>
+    <w:p>
+      <w:pPr>
+        <w:pStyle w:val="ListParagraph"/>
+        <w:ind w:left="360"/>
+        <w:jc w:val="center"/>
+        <w:rPr>
+          <w:sz w:val="20"/>
+          <w:szCs w:val="20"/>
+        </w:rPr>
+      </w:pPr>
+    </w:p>
+    <w:p>
+      <w:pPr>
+        <w:jc w:val="center"/>
+        <w:rPr>
+          <w:b/>
+          <w:bCs/>
+          <w:sz w:val="32"/>
+          <w:szCs w:val="32"/>
+        </w:rPr>
+      </w:pPr>
+      <w:r>
+        <w:rPr>
+          <w:b/>
+          <w:bCs/>
+          <w:sz w:val="32"/>
+          <w:szCs w:val="32"/>
+        </w:rPr>
+        <w:drawing>
+          <wp:inline distT="0" distB="0" distL="0" distR="0" wp14:anchorId="342EFFA1" wp14:editId="0A11A426">
+            <wp:extent cx="5435600" cy="3606800"/>
+            <wp:effectExtent l="0" t="0" r="0" b="0"/>
+            <wp:docPr id="1262806627" name="Picture 1" descr="A group of blue lines&#10;&#10;Description automatically generated"/>
+            <wp:cNvGraphicFramePr>
+              <a:graphicFrameLocks xmlns:a="http://schemas.openxmlformats.org/drawingml/2006/main" noChangeAspect="1"/>
+            </wp:cNvGraphicFramePr>
+            <a:graphic xmlns:a="http://schemas.openxmlformats.org/drawingml/2006/main">
+              <a:graphicData uri="http://schemas.openxmlformats.org/drawingml/2006/picture">
+                <pic:pic xmlns:pic="http://schemas.openxmlformats.org/drawingml/2006/picture">
+                  <pic:nvPicPr>
+                    <pic:cNvPr id="1262806627" name="Picture 1" descr="A group of blue lines&#10;&#10;Description automatically generated"/>
+                    <pic:cNvPicPr/>
+                  </pic:nvPicPr>
+                  <pic:blipFill>
+                    <a:blip r:embed="rId11"/>
+                    <a:stretch>
+                      <a:fillRect/>
+                    </a:stretch>
+                  </pic:blipFill>
+                  <pic:spPr>
+                    <a:xfrm>
+                      <a:off x="0" y="0"/>
+                      <a:ext cx="5435600" cy="3606800"/>
+                    </a:xfrm>
+                    <a:prstGeom prst="rect">
+                      <a:avLst/>
+                    </a:prstGeom>
+                  </pic:spPr>
+                </pic:pic>
+              </a:graphicData>
+            </a:graphic>
+          </wp:inline>
+        </w:drawing>
+      </w:r>
+    </w:p>
+    <w:p>
+      <w:pPr>
+        <w:pStyle w:val="ListParagraph"/>
+        <w:ind w:left="360"/>
+        <w:jc w:val="center"/>
+        <w:rPr>
+          <w:sz w:val="20"/>
+          <w:szCs w:val="20"/>
+        </w:rPr>
+      </w:pPr>
+      <w:r>
+        <w:rPr>
+          <w:sz w:val="20"/>
+          <w:szCs w:val="20"/>
+        </w:rPr>
+        <w:t>Fig 3.2.</w:t>
+      </w:r>
+      <w:r>
+        <w:rPr>
+          <w:sz w:val="20"/>
+          <w:szCs w:val="20"/>
+        </w:rPr>
+        <w:t>3</w:t>
+      </w:r>
+      <w:r>
+        <w:rPr>
+          <w:sz w:val="20"/>
+          <w:szCs w:val="20"/>
+        </w:rPr>
+        <w:t xml:space="preserve"> Time Series Decomposition for the Execution Time on </w:t>
+      </w:r>
+      <w:r>
+        <w:rPr>
+          <w:sz w:val="20"/>
+          <w:szCs w:val="20"/>
+        </w:rPr>
+        <w:t>Raspberry Pi</w:t>
+      </w:r>
+    </w:p>
+    <w:p>
+      <w:pPr>
+        <w:rPr>
+          <w:b/>
+          <w:bCs/>
+          <w:sz w:val="32"/>
+          <w:szCs w:val="32"/>
+        </w:rPr>
+      </w:pPr>
+    </w:p>
+    <w:p>
+      <w:pPr>
+        <w:jc w:val="center"/>
+        <w:rPr>
+          <w:b/>
+          <w:bCs/>
+          <w:sz w:val="32"/>
+          <w:szCs w:val="32"/>
+        </w:rPr>
+      </w:pPr>
+      <w:r>
+        <w:rPr>
+          <w:b/>
+          <w:bCs/>
+          <w:sz w:val="32"/>
+          <w:szCs w:val="32"/>
+        </w:rPr>
+        <w:lastRenderedPageBreak/>
+        <w:drawing>
+          <wp:inline distT="0" distB="0" distL="0" distR="0" wp14:anchorId="45542A97" wp14:editId="0F11ACA8">
+            <wp:extent cx="5435600" cy="3606800"/>
+            <wp:effectExtent l="0" t="0" r="0" b="0"/>
+            <wp:docPr id="1494535144" name="Picture 1" descr="A diagram of a sound wave&#10;&#10;Description automatically generated with medium confidence"/>
+            <wp:cNvGraphicFramePr>
+              <a:graphicFrameLocks xmlns:a="http://schemas.openxmlformats.org/drawingml/2006/main" noChangeAspect="1"/>
+            </wp:cNvGraphicFramePr>
+            <a:graphic xmlns:a="http://schemas.openxmlformats.org/drawingml/2006/main">
+              <a:graphicData uri="http://schemas.openxmlformats.org/drawingml/2006/picture">
+                <pic:pic xmlns:pic="http://schemas.openxmlformats.org/drawingml/2006/picture">
+                  <pic:nvPicPr>
+                    <pic:cNvPr id="1494535144" name="Picture 1" descr="A diagram of a sound wave&#10;&#10;Description automatically generated with medium confidence"/>
+                    <pic:cNvPicPr/>
+                  </pic:nvPicPr>
+                  <pic:blipFill>
+                    <a:blip r:embed="rId12"/>
+                    <a:stretch>
+                      <a:fillRect/>
+                    </a:stretch>
+                  </pic:blipFill>
+                  <pic:spPr>
+                    <a:xfrm>
+                      <a:off x="0" y="0"/>
+                      <a:ext cx="5435600" cy="3606800"/>
+                    </a:xfrm>
+                    <a:prstGeom prst="rect">
+                      <a:avLst/>
+                    </a:prstGeom>
+                  </pic:spPr>
+                </pic:pic>
+              </a:graphicData>
+            </a:graphic>
+          </wp:inline>
+        </w:drawing>
+      </w:r>
+    </w:p>
+    <w:p>
+      <w:pPr>
+        <w:pStyle w:val="ListParagraph"/>
+        <w:ind w:left="360"/>
+        <w:jc w:val="center"/>
+        <w:rPr>
+          <w:sz w:val="20"/>
+          <w:szCs w:val="20"/>
+        </w:rPr>
+      </w:pPr>
+      <w:r>
+        <w:rPr>
+          <w:sz w:val="20"/>
+          <w:szCs w:val="20"/>
+        </w:rPr>
+        <w:t>Fig 3.2.</w:t>
+      </w:r>
+      <w:r>
+        <w:rPr>
+          <w:sz w:val="20"/>
+          <w:szCs w:val="20"/>
+        </w:rPr>
+        <w:t xml:space="preserve">4 </w:t>
+      </w:r>
+      <w:r>
+        <w:rPr>
+          <w:sz w:val="20"/>
+          <w:szCs w:val="20"/>
+        </w:rPr>
+        <w:t xml:space="preserve">Time Series Decomposition for the Execution Time on </w:t>
+      </w:r>
+      <w:r>
+        <w:rPr>
+          <w:sz w:val="20"/>
+          <w:szCs w:val="20"/>
+        </w:rPr>
+        <w:t>the Virtual Machine</w:t>
+      </w:r>
+    </w:p>
+    <w:p>
+      <w:pPr>
+        <w:rPr>
+          <w:sz w:val="20"/>
+          <w:szCs w:val="20"/>
+        </w:rPr>
+      </w:pPr>
+    </w:p>
+    <w:p/>
+    <w:p>
+      <w:r>
+        <w:t xml:space="preserve">There is a clear trend in the execution time of the </w:t>
       </w:r>
       <w:proofErr w:type="spellStart"/>
       <w:r>
-        <w:rPr>
-          <w:sz w:val="20"/>
-          <w:szCs w:val="20"/>
-        </w:rPr>
         <w:t>MacBookPro</w:t>
       </w:r>
       <w:proofErr w:type="spellEnd"/>
       <w:r>
-        <w:rPr>
-          <w:sz w:val="20"/>
-          <w:szCs w:val="20"/>
-        </w:rPr>
-        <w:t xml:space="preserve"> 2</w:t>
-      </w:r>
-      <w:r>
-        <w:rPr>
-          <w:sz w:val="20"/>
-          <w:szCs w:val="20"/>
-        </w:rPr>
-        <w:t xml:space="preserve"> and</w:t>
-      </w:r>
-      <w:r>
-        <w:rPr>
-          <w:sz w:val="20"/>
-          <w:szCs w:val="20"/>
-        </w:rPr>
-        <w:t xml:space="preserve"> Raspberry Pi</w:t>
-      </w:r>
-      <w:r>
-        <w:rPr>
-          <w:sz w:val="20"/>
-          <w:szCs w:val="20"/>
-        </w:rPr>
-        <w:t xml:space="preserve"> PCs</w:t>
-      </w:r>
-    </w:p>
-    <w:p>
-      <w:pPr>
-        <w:jc w:val="center"/>
-      </w:pPr>
+        <w:t xml:space="preserve"> 2 and Raspberry Pi as shown in Fig 3.2.2 and Fig 3.2.3. The range of the trend values is consistent with that of the density plots shown in Fig 3.1.3.</w:t>
+      </w:r>
     </w:p>
     <w:p/>
     <w:p>
       <w:r>
-        <w:t>W</w:t>
-      </w:r>
-      <w:r>
-        <w:t xml:space="preserve">ith N=1000, </w:t>
-      </w:r>
-      <w:r>
-        <w:t>the distribution plots for each PC should have taken a normal shape by the Central Limit Theorem (citation). Therefore</w:t>
-      </w:r>
-      <w:r>
-        <w:t>, there must be other factors that</w:t>
-      </w:r>
-      <w:r>
-        <w:t>’s causing the execution time to appear to be coming from different population distributions</w:t>
-      </w:r>
-      <w:r>
-        <w:t>. One</w:t>
-      </w:r>
-      <w:r>
-        <w:t xml:space="preserve"> factor could be</w:t>
-      </w:r>
-      <w:r>
-        <w:t xml:space="preserve"> time</w:t>
-      </w:r>
-      <w:r>
-        <w:t xml:space="preserve">. A time series analysis could expose any trend or seasonality on </w:t>
-      </w:r>
-      <w:r>
-        <w:t>the</w:t>
-      </w:r>
-      <w:r>
-        <w:t xml:space="preserve"> data</w:t>
-      </w:r>
-      <w:r>
-        <w:t xml:space="preserve">. Another explanation could be of data collection error - </w:t>
-      </w:r>
-      <w:proofErr w:type="spellStart"/>
-      <w:r>
-        <w:t>i.e</w:t>
-      </w:r>
-      <w:proofErr w:type="spellEnd"/>
-      <w:r>
-        <w:t xml:space="preserve"> maybe other tasks were executed on these machines resulting in an increase in observed execution time</w:t>
-      </w:r>
-      <w:r>
-        <w:t xml:space="preserve"> – which could also be exposed by time series analysis.</w:t>
+        <w:t>However</w:t>
+      </w:r>
+      <w:r>
+        <w:t xml:space="preserve">, </w:t>
+      </w:r>
+      <w:r>
+        <w:t>in our opinion, these trends are</w:t>
+      </w:r>
+      <w:r>
+        <w:t xml:space="preserve"> </w:t>
+      </w:r>
+      <w:r>
+        <w:t>weak and not enough to affect the execution time dramatically. By visual inspection, the</w:t>
+      </w:r>
+      <w:r>
+        <w:t xml:space="preserve"> density plots in Fig 3.1.1</w:t>
+      </w:r>
+      <w:r>
+        <w:t xml:space="preserve"> show</w:t>
+      </w:r>
+      <w:r>
+        <w:t xml:space="preserve"> minimal overlap between the 4 sample distributions</w:t>
+      </w:r>
+      <w:r>
+        <w:t xml:space="preserve"> even when time trend is not removed. </w:t>
       </w:r>
     </w:p>
     <w:p/>
     <w:p>
       <w:r>
-        <w:t xml:space="preserve">We attempted to perform time-series analysis on our data, and we present this in Section/Appendix </w:t>
+        <w:t xml:space="preserve">Thinking of our initial </w:t>
       </w:r>
       <w:proofErr w:type="gramStart"/>
       <w:r>
-        <w:t>{}…</w:t>
+        <w:t>objective, and</w:t>
       </w:r>
       <w:proofErr w:type="gramEnd"/>
+      <w:r>
+        <w:t xml:space="preserve"> considering that time trend didn’t affect the execution time considerably, we decided to continue our analysis without the time component.</w:t>
+      </w:r>
+    </w:p>
+    <w:p>
+      <w:r>
+        <w:br w:type="page"/>
+      </w:r>
     </w:p>
     <w:p/>
     <w:p>
-      <w:r>
-        <w:t xml:space="preserve">For the scope of this </w:t>
-      </w:r>
-      <w:r>
-        <w:t>technical paper</w:t>
-      </w:r>
-      <w:r>
-        <w:t xml:space="preserve">, however, we </w:t>
-      </w:r>
-      <w:r>
-        <w:t xml:space="preserve">decided to </w:t>
-      </w:r>
-      <w:r>
-        <w:t xml:space="preserve">proceed with our assumption </w:t>
-      </w:r>
-      <w:r>
-        <w:t xml:space="preserve">and ignore </w:t>
-      </w:r>
-      <w:r>
-        <w:t>the effect of time</w:t>
-      </w:r>
-      <w:r>
-        <w:t>.</w:t>
-      </w:r>
-      <w:r>
-        <w:t xml:space="preserve"> </w:t>
-      </w:r>
-      <w:r>
-        <w:t xml:space="preserve">Using the general linear model, </w:t>
-      </w:r>
-      <w:r>
-        <w:t>we compute the effects of specific PC components to its performance in executing an image recognition task.</w:t>
-      </w:r>
-    </w:p>
-    <w:p>
-      <w:pPr>
-        <w:rPr>
-          <w:b/>
-          <w:bCs/>
-          <w:sz w:val="32"/>
-          <w:szCs w:val="32"/>
-        </w:rPr>
-      </w:pPr>
-      <w:r>
-        <w:rPr>
-          <w:b/>
-          <w:bCs/>
-          <w:sz w:val="32"/>
-          <w:szCs w:val="32"/>
-        </w:rPr>
-        <w:t xml:space="preserve"> </w:t>
-      </w:r>
+      <w:pPr>
+        <w:rPr>
+          <w:b/>
+          <w:bCs/>
+          <w:sz w:val="28"/>
+          <w:szCs w:val="28"/>
+        </w:rPr>
+      </w:pPr>
+      <w:r>
+        <w:rPr>
+          <w:b/>
+          <w:bCs/>
+          <w:sz w:val="28"/>
+          <w:szCs w:val="28"/>
+        </w:rPr>
+        <w:t>3.3 Significance Test</w:t>
+      </w:r>
+    </w:p>
+    <w:p/>
+    <w:p>
+      <w:pPr>
+        <w:pStyle w:val="ListParagraph"/>
+        <w:numPr>
+          <w:ilvl w:val="0"/>
+          <w:numId w:val="5"/>
+        </w:numPr>
+      </w:pPr>
+      <w:r>
+        <w:t xml:space="preserve">Result says the difference in execution times </w:t>
+      </w:r>
+      <w:r>
+        <w:t>between samples are significant.</w:t>
+      </w:r>
+    </w:p>
+    <w:p>
+      <w:pPr>
+        <w:pStyle w:val="ListParagraph"/>
+      </w:pPr>
+    </w:p>
+    <w:p>
+      <w:pPr>
+        <w:pStyle w:val="ListParagraph"/>
+      </w:pPr>
+    </w:p>
+    <w:p>
+      <w:pPr>
+        <w:rPr>
+          <w:b/>
+          <w:bCs/>
+          <w:sz w:val="32"/>
+          <w:szCs w:val="32"/>
+        </w:rPr>
+      </w:pPr>
+    </w:p>
+    <w:p>
+      <w:pPr>
+        <w:rPr>
+          <w:b/>
+          <w:bCs/>
+          <w:sz w:val="32"/>
+          <w:szCs w:val="32"/>
+        </w:rPr>
+      </w:pPr>
+      <w:r>
+        <w:rPr>
+          <w:b/>
+          <w:bCs/>
+          <w:sz w:val="32"/>
+          <w:szCs w:val="32"/>
+        </w:rPr>
+        <w:br w:type="page"/>
+      </w:r>
+    </w:p>
+    <w:p>
+      <w:pPr>
+        <w:pStyle w:val="ListParagraph"/>
+        <w:numPr>
+          <w:ilvl w:val="0"/>
+          <w:numId w:val="1"/>
+        </w:numPr>
+        <w:rPr>
+          <w:b/>
+          <w:bCs/>
+          <w:sz w:val="32"/>
+          <w:szCs w:val="32"/>
+        </w:rPr>
+      </w:pPr>
+      <w:r>
+        <w:rPr>
+          <w:b/>
+          <w:bCs/>
+          <w:sz w:val="32"/>
+          <w:szCs w:val="32"/>
+        </w:rPr>
+        <w:lastRenderedPageBreak/>
+        <w:t>Model Selection</w:t>
+      </w:r>
+    </w:p>
+    <w:p>
+      <w:pPr>
+        <w:rPr>
+          <w:b/>
+          <w:bCs/>
+          <w:sz w:val="32"/>
+          <w:szCs w:val="32"/>
+        </w:rPr>
+      </w:pPr>
+    </w:p>
+    <w:p>
+      <w:r>
+        <w:t>Based on our analysis in section 3, we decided to use the Generalized Linear Model Regression to find the effects of each of our exploratory variables.</w:t>
+      </w:r>
+    </w:p>
+    <w:p>
+      <w:pPr>
+        <w:rPr>
+          <w:b/>
+          <w:bCs/>
+          <w:sz w:val="32"/>
+          <w:szCs w:val="32"/>
+        </w:rPr>
+      </w:pPr>
     </w:p>
     <w:p>
       <w:pPr>
@@ -945,7 +2212,7 @@
       </w:pPr>
       <m:oMathPara>
         <m:oMathParaPr>
-          <m:jc m:val="left"/>
+          <m:jc m:val="center"/>
         </m:oMathParaPr>
         <m:oMath>
           <m:r>
@@ -1255,18 +2522,72 @@
     </w:p>
     <w:p>
       <w:r>
+        <w:t xml:space="preserve">where the </w:t>
+      </w:r>
+      <w:r>
+        <w:t xml:space="preserve">response </w:t>
+      </w:r>
+      <w:r>
+        <w:t>variable</w:t>
+      </w:r>
+      <w:r>
+        <w:t xml:space="preserve"> is</w:t>
+      </w:r>
+      <w:r>
+        <w:t>:</w:t>
+      </w:r>
+    </w:p>
+    <w:p/>
+    <w:p>
+      <w:pPr>
+        <w:ind w:firstLine="720"/>
+        <w:rPr>
+          <w:rFonts w:eastAsiaTheme="minorEastAsia"/>
+        </w:rPr>
+      </w:pPr>
+      <m:oMath>
+        <m:r>
+          <w:rPr>
+            <w:rFonts w:ascii="Cambria Math" w:hAnsi="Cambria Math"/>
+          </w:rPr>
+          <m:t>y</m:t>
+        </m:r>
+      </m:oMath>
+      <w:r>
+        <w:rPr>
+          <w:rFonts w:eastAsiaTheme="minorEastAsia"/>
+        </w:rPr>
+        <w:t xml:space="preserve"> :  </w:t>
+      </w:r>
+      <w:r>
+        <w:rPr>
+          <w:rFonts w:eastAsiaTheme="minorEastAsia"/>
+        </w:rPr>
+        <w:t>execution time in seconds</w:t>
+      </w:r>
+    </w:p>
+    <w:p/>
+    <w:p>
+      <w:r>
         <w:t>w</w:t>
       </w:r>
       <w:r>
         <w:t>here</w:t>
       </w:r>
       <w:r>
-        <w:t xml:space="preserve"> the exploratory variables are:</w:t>
+        <w:t xml:space="preserve"> the expl</w:t>
+      </w:r>
+      <w:r>
+        <w:t>anatory</w:t>
+      </w:r>
+      <w:r>
+        <w:t xml:space="preserve"> variables are:</w:t>
       </w:r>
     </w:p>
     <w:p/>
     <w:p>
       <w:pPr>
+        <w:ind w:firstLine="720"/>
         <w:rPr>
           <w:rFonts w:eastAsiaTheme="minorEastAsia"/>
         </w:rPr>
@@ -1305,15 +2626,24 @@
         </w:rPr>
         <w:t xml:space="preserve"> :  CPU Clock Speed</w:t>
       </w:r>
-    </w:p>
-    <w:p>
-      <w:pPr>
+      <w:r>
         <w:rPr>
           <w:rFonts w:eastAsiaTheme="minorEastAsia"/>
         </w:rPr>
-      </w:pPr>
-    </w:p>
-    <w:p>
+        <w:t xml:space="preserve"> in GHz</w:t>
+      </w:r>
+    </w:p>
+    <w:p>
+      <w:pPr>
+        <w:rPr>
+          <w:rFonts w:eastAsiaTheme="minorEastAsia"/>
+        </w:rPr>
+      </w:pPr>
+    </w:p>
+    <w:p>
+      <w:pPr>
+        <w:ind w:firstLine="720"/>
+      </w:pPr>
       <m:oMath>
         <m:sSub>
           <m:sSubPr>
@@ -1354,9 +2684,21 @@
         </w:rPr>
         <w:t>ore count</w:t>
       </w:r>
+      <w:r>
+        <w:rPr>
+          <w:rFonts w:eastAsiaTheme="minorEastAsia"/>
+        </w:rPr>
+        <w:t>, integer</w:t>
+      </w:r>
     </w:p>
     <w:p/>
     <w:p>
+      <w:pPr>
+        <w:ind w:firstLine="720"/>
+        <w:rPr>
+          <w:rFonts w:eastAsiaTheme="minorEastAsia"/>
+        </w:rPr>
+      </w:pPr>
       <m:oMath>
         <m:sSub>
           <m:sSubPr>
@@ -1397,8 +2739,977 @@
         </w:rPr>
         <w:t>RAM size</w:t>
       </w:r>
+      <w:r>
+        <w:rPr>
+          <w:rFonts w:eastAsiaTheme="minorEastAsia"/>
+        </w:rPr>
+        <w:t>, in GB, {2, 4, 8, 16, 32}</w:t>
+      </w:r>
+    </w:p>
+    <w:p>
+      <w:pPr>
+        <w:rPr>
+          <w:rFonts w:eastAsiaTheme="minorEastAsia"/>
+        </w:rPr>
+      </w:pPr>
     </w:p>
     <w:p/>
+    <w:p>
+      <w:r>
+        <w:t>In the following section, we explored two cases:</w:t>
+      </w:r>
+    </w:p>
+    <w:p/>
+    <w:p>
+      <w:r>
+        <w:tab/>
+        <w:t>Case 1: no transformation of the RAM size value</w:t>
+      </w:r>
+    </w:p>
+    <w:p/>
+    <w:p>
+      <w:r>
+        <w:tab/>
+        <w:t>Case 2: with transformation of the RAM size value</w:t>
+      </w:r>
+    </w:p>
+    <w:p/>
+    <w:p>
+      <w:r>
+        <w:t xml:space="preserve">Our entire data set consists of 4 different PC configurations. However, the CPU Core Count and CPU Clock speed were not available for the VM </w:t>
+      </w:r>
+      <w:proofErr w:type="gramStart"/>
+      <w:r>
+        <w:t>data</w:t>
+      </w:r>
+      <w:proofErr w:type="gramEnd"/>
+      <w:r>
+        <w:t xml:space="preserve"> so we elected to remove it</w:t>
+      </w:r>
+      <w:r>
+        <w:t xml:space="preserve">. </w:t>
+      </w:r>
+      <w:r>
+        <w:t>W</w:t>
+      </w:r>
+      <w:r>
+        <w:t xml:space="preserve">e </w:t>
+      </w:r>
+      <w:r>
+        <w:t xml:space="preserve">combined the data from the following three PC configurations and </w:t>
+      </w:r>
+      <w:r>
+        <w:t>generated o</w:t>
+      </w:r>
+      <w:r>
+        <w:t>ur model.</w:t>
+      </w:r>
+    </w:p>
+    <w:p/>
+    <w:p/>
+    <w:tbl>
+      <w:tblPr>
+        <w:tblStyle w:val="TableGrid"/>
+        <w:tblW w:w="9535" w:type="dxa"/>
+        <w:tblLook w:val="04A0" w:firstRow="1" w:lastRow="0" w:firstColumn="1" w:lastColumn="0" w:noHBand="0" w:noVBand="1"/>
+      </w:tblPr>
+      <w:tblGrid>
+        <w:gridCol w:w="1615"/>
+        <w:gridCol w:w="1800"/>
+        <w:gridCol w:w="1980"/>
+        <w:gridCol w:w="2085"/>
+        <w:gridCol w:w="2055"/>
+      </w:tblGrid>
+      <w:tr>
+        <w:tc>
+          <w:tcPr>
+            <w:tcW w:w="1615" w:type="dxa"/>
+          </w:tcPr>
+          <w:p>
+            <w:pPr>
+              <w:jc w:val="center"/>
+              <w:rPr>
+                <w:b/>
+                <w:bCs/>
+              </w:rPr>
+            </w:pPr>
+            <w:r>
+              <w:rPr>
+                <w:b/>
+                <w:bCs/>
+              </w:rPr>
+              <w:t>PC Label</w:t>
+            </w:r>
+          </w:p>
+        </w:tc>
+        <w:tc>
+          <w:tcPr>
+            <w:tcW w:w="1800" w:type="dxa"/>
+          </w:tcPr>
+          <w:p>
+            <w:pPr>
+              <w:jc w:val="center"/>
+              <w:rPr>
+                <w:b/>
+                <w:bCs/>
+              </w:rPr>
+            </w:pPr>
+            <w:r>
+              <w:rPr>
+                <w:b/>
+                <w:bCs/>
+              </w:rPr>
+              <w:t>CPU Speed (GHz)</w:t>
+            </w:r>
+          </w:p>
+        </w:tc>
+        <w:tc>
+          <w:tcPr>
+            <w:tcW w:w="1980" w:type="dxa"/>
+          </w:tcPr>
+          <w:p>
+            <w:pPr>
+              <w:jc w:val="center"/>
+              <w:rPr>
+                <w:b/>
+                <w:bCs/>
+              </w:rPr>
+            </w:pPr>
+            <w:r>
+              <w:rPr>
+                <w:b/>
+                <w:bCs/>
+              </w:rPr>
+              <w:t>CPU Core Count</w:t>
+            </w:r>
+          </w:p>
+        </w:tc>
+        <w:tc>
+          <w:tcPr>
+            <w:tcW w:w="2085" w:type="dxa"/>
+          </w:tcPr>
+          <w:p>
+            <w:pPr>
+              <w:jc w:val="center"/>
+              <w:rPr>
+                <w:b/>
+                <w:bCs/>
+              </w:rPr>
+            </w:pPr>
+            <w:r>
+              <w:rPr>
+                <w:b/>
+                <w:bCs/>
+              </w:rPr>
+              <w:t>RAM size (Case1)</w:t>
+            </w:r>
+          </w:p>
+        </w:tc>
+        <w:tc>
+          <w:tcPr>
+            <w:tcW w:w="2055" w:type="dxa"/>
+          </w:tcPr>
+          <w:p>
+            <w:pPr>
+              <w:jc w:val="center"/>
+              <w:rPr>
+                <w:b/>
+                <w:bCs/>
+              </w:rPr>
+            </w:pPr>
+            <w:r>
+              <w:rPr>
+                <w:b/>
+                <w:bCs/>
+              </w:rPr>
+              <w:t>RAM size (Case</w:t>
+            </w:r>
+            <w:r>
+              <w:rPr>
+                <w:b/>
+                <w:bCs/>
+              </w:rPr>
+              <w:t>2</w:t>
+            </w:r>
+            <w:r>
+              <w:rPr>
+                <w:b/>
+                <w:bCs/>
+              </w:rPr>
+              <w:t>)</w:t>
+            </w:r>
+          </w:p>
+        </w:tc>
+      </w:tr>
+      <w:tr>
+        <w:tc>
+          <w:tcPr>
+            <w:tcW w:w="1615" w:type="dxa"/>
+          </w:tcPr>
+          <w:p>
+            <w:pPr>
+              <w:jc w:val="center"/>
+            </w:pPr>
+            <w:r>
+              <w:t>MacBookPro1</w:t>
+            </w:r>
+          </w:p>
+        </w:tc>
+        <w:tc>
+          <w:tcPr>
+            <w:tcW w:w="1800" w:type="dxa"/>
+          </w:tcPr>
+          <w:p>
+            <w:pPr>
+              <w:jc w:val="center"/>
+            </w:pPr>
+            <w:r>
+              <w:t>1.4</w:t>
+            </w:r>
+          </w:p>
+        </w:tc>
+        <w:tc>
+          <w:tcPr>
+            <w:tcW w:w="1980" w:type="dxa"/>
+          </w:tcPr>
+          <w:p>
+            <w:pPr>
+              <w:jc w:val="center"/>
+            </w:pPr>
+            <w:r>
+              <w:t>4</w:t>
+            </w:r>
+          </w:p>
+        </w:tc>
+        <w:tc>
+          <w:tcPr>
+            <w:tcW w:w="2085" w:type="dxa"/>
+          </w:tcPr>
+          <w:p>
+            <w:pPr>
+              <w:jc w:val="center"/>
+            </w:pPr>
+            <w:r>
+              <w:t>8</w:t>
+            </w:r>
+          </w:p>
+        </w:tc>
+        <w:tc>
+          <w:tcPr>
+            <w:tcW w:w="2055" w:type="dxa"/>
+          </w:tcPr>
+          <w:p>
+            <w:pPr>
+              <w:jc w:val="center"/>
+            </w:pPr>
+            <w:r>
+              <w:t>3</w:t>
+            </w:r>
+          </w:p>
+        </w:tc>
+      </w:tr>
+      <w:tr>
+        <w:tc>
+          <w:tcPr>
+            <w:tcW w:w="1615" w:type="dxa"/>
+          </w:tcPr>
+          <w:p>
+            <w:pPr>
+              <w:jc w:val="center"/>
+            </w:pPr>
+            <w:r>
+              <w:t>MacBookPro</w:t>
+            </w:r>
+            <w:r>
+              <w:t>2</w:t>
+            </w:r>
+          </w:p>
+        </w:tc>
+        <w:tc>
+          <w:tcPr>
+            <w:tcW w:w="1800" w:type="dxa"/>
+          </w:tcPr>
+          <w:p>
+            <w:pPr>
+              <w:jc w:val="center"/>
+            </w:pPr>
+            <w:r>
+              <w:t>2.5</w:t>
+            </w:r>
+          </w:p>
+        </w:tc>
+        <w:tc>
+          <w:tcPr>
+            <w:tcW w:w="1980" w:type="dxa"/>
+          </w:tcPr>
+          <w:p>
+            <w:pPr>
+              <w:jc w:val="center"/>
+            </w:pPr>
+            <w:r>
+              <w:t>2</w:t>
+            </w:r>
+          </w:p>
+        </w:tc>
+        <w:tc>
+          <w:tcPr>
+            <w:tcW w:w="2085" w:type="dxa"/>
+          </w:tcPr>
+          <w:p>
+            <w:pPr>
+              <w:jc w:val="center"/>
+            </w:pPr>
+            <w:r>
+              <w:t>8</w:t>
+            </w:r>
+          </w:p>
+        </w:tc>
+        <w:tc>
+          <w:tcPr>
+            <w:tcW w:w="2055" w:type="dxa"/>
+          </w:tcPr>
+          <w:p>
+            <w:pPr>
+              <w:jc w:val="center"/>
+            </w:pPr>
+            <w:r>
+              <w:t>3</w:t>
+            </w:r>
+          </w:p>
+        </w:tc>
+      </w:tr>
+      <w:tr>
+        <w:tc>
+          <w:tcPr>
+            <w:tcW w:w="1615" w:type="dxa"/>
+          </w:tcPr>
+          <w:p>
+            <w:pPr>
+              <w:jc w:val="center"/>
+            </w:pPr>
+            <w:r>
+              <w:t>Raspberry Pi</w:t>
+            </w:r>
+          </w:p>
+        </w:tc>
+        <w:tc>
+          <w:tcPr>
+            <w:tcW w:w="1800" w:type="dxa"/>
+          </w:tcPr>
+          <w:p>
+            <w:pPr>
+              <w:jc w:val="center"/>
+            </w:pPr>
+            <w:r>
+              <w:t>1.8</w:t>
+            </w:r>
+          </w:p>
+        </w:tc>
+        <w:tc>
+          <w:tcPr>
+            <w:tcW w:w="1980" w:type="dxa"/>
+          </w:tcPr>
+          <w:p>
+            <w:pPr>
+              <w:jc w:val="center"/>
+            </w:pPr>
+            <w:r>
+              <w:t>4</w:t>
+            </w:r>
+          </w:p>
+        </w:tc>
+        <w:tc>
+          <w:tcPr>
+            <w:tcW w:w="2085" w:type="dxa"/>
+          </w:tcPr>
+          <w:p>
+            <w:pPr>
+              <w:jc w:val="center"/>
+            </w:pPr>
+            <w:r>
+              <w:t>4</w:t>
+            </w:r>
+          </w:p>
+        </w:tc>
+        <w:tc>
+          <w:tcPr>
+            <w:tcW w:w="2055" w:type="dxa"/>
+          </w:tcPr>
+          <w:p>
+            <w:pPr>
+              <w:jc w:val="center"/>
+            </w:pPr>
+            <w:r>
+              <w:t>2</w:t>
+            </w:r>
+          </w:p>
+        </w:tc>
+      </w:tr>
+    </w:tbl>
+    <w:p/>
+    <w:p>
+      <w:pPr>
+        <w:pStyle w:val="ListParagraph"/>
+        <w:ind w:left="360"/>
+        <w:jc w:val="center"/>
+        <w:rPr>
+          <w:sz w:val="20"/>
+          <w:szCs w:val="20"/>
+        </w:rPr>
+      </w:pPr>
+      <w:r>
+        <w:rPr>
+          <w:sz w:val="20"/>
+          <w:szCs w:val="20"/>
+        </w:rPr>
+        <w:t>Table</w:t>
+      </w:r>
+      <w:r>
+        <w:rPr>
+          <w:sz w:val="20"/>
+          <w:szCs w:val="20"/>
+        </w:rPr>
+        <w:t xml:space="preserve"> </w:t>
+      </w:r>
+      <w:proofErr w:type="gramStart"/>
+      <w:r>
+        <w:rPr>
+          <w:sz w:val="20"/>
+          <w:szCs w:val="20"/>
+        </w:rPr>
+        <w:t>4</w:t>
+      </w:r>
+      <w:r>
+        <w:rPr>
+          <w:sz w:val="20"/>
+          <w:szCs w:val="20"/>
+        </w:rPr>
+        <w:t xml:space="preserve">.a </w:t>
+      </w:r>
+      <w:r>
+        <w:rPr>
+          <w:sz w:val="20"/>
+          <w:szCs w:val="20"/>
+        </w:rPr>
+        <w:t xml:space="preserve"> </w:t>
+      </w:r>
+      <w:r>
+        <w:rPr>
+          <w:sz w:val="20"/>
+          <w:szCs w:val="20"/>
+        </w:rPr>
+        <w:t>Value</w:t>
+      </w:r>
+      <w:r>
+        <w:rPr>
+          <w:sz w:val="20"/>
+          <w:szCs w:val="20"/>
+        </w:rPr>
+        <w:t>s</w:t>
+      </w:r>
+      <w:proofErr w:type="gramEnd"/>
+      <w:r>
+        <w:rPr>
+          <w:sz w:val="20"/>
+          <w:szCs w:val="20"/>
+        </w:rPr>
+        <w:t xml:space="preserve"> of Explanatory Variables From the Available Data Set</w:t>
+      </w:r>
+    </w:p>
+    <w:p>
+      <w:pPr>
+        <w:jc w:val="center"/>
+      </w:pPr>
+    </w:p>
+    <w:p/>
+    <w:p>
+      <w:pPr>
+        <w:rPr>
+          <w:b/>
+          <w:bCs/>
+          <w:sz w:val="28"/>
+          <w:szCs w:val="28"/>
+        </w:rPr>
+      </w:pPr>
+      <w:r>
+        <w:rPr>
+          <w:b/>
+          <w:bCs/>
+          <w:sz w:val="28"/>
+          <w:szCs w:val="28"/>
+        </w:rPr>
+        <w:br w:type="page"/>
+      </w:r>
+    </w:p>
+    <w:p>
+      <w:pPr>
+        <w:pStyle w:val="ListParagraph"/>
+        <w:numPr>
+          <w:ilvl w:val="1"/>
+          <w:numId w:val="1"/>
+        </w:numPr>
+        <w:rPr>
+          <w:b/>
+          <w:bCs/>
+          <w:sz w:val="28"/>
+          <w:szCs w:val="28"/>
+        </w:rPr>
+      </w:pPr>
+      <w:r>
+        <w:rPr>
+          <w:b/>
+          <w:bCs/>
+          <w:sz w:val="28"/>
+          <w:szCs w:val="28"/>
+        </w:rPr>
+        <w:lastRenderedPageBreak/>
+        <w:t xml:space="preserve">Case 1: </w:t>
+      </w:r>
+      <w:r>
+        <w:rPr>
+          <w:b/>
+          <w:bCs/>
+          <w:sz w:val="28"/>
+          <w:szCs w:val="28"/>
+        </w:rPr>
+        <w:t>No Transformation of RAM Size</w:t>
+      </w:r>
+    </w:p>
+    <w:p>
+      <w:pPr>
+        <w:pStyle w:val="NormalWeb"/>
+        <w:shd w:val="clear" w:color="auto" w:fill="FFFFFF"/>
+        <w:spacing w:before="240" w:beforeAutospacing="0" w:after="0" w:afterAutospacing="0"/>
+        <w:rPr>
+          <w:rFonts w:ascii="Helvetica Neue" w:hAnsi="Helvetica Neue"/>
+          <w:color w:val="000000"/>
+          <w:sz w:val="21"/>
+          <w:szCs w:val="21"/>
+        </w:rPr>
+      </w:pPr>
+      <w:r>
+        <w:rPr>
+          <w:rFonts w:ascii="Helvetica Neue" w:hAnsi="Helvetica Neue"/>
+          <w:color w:val="000000"/>
+          <w:sz w:val="21"/>
+          <w:szCs w:val="21"/>
+        </w:rPr>
+        <w:t>From table 4.1-1</w:t>
+      </w:r>
+      <w:r>
+        <w:rPr>
+          <w:rFonts w:ascii="Helvetica Neue" w:hAnsi="Helvetica Neue"/>
+          <w:color w:val="000000"/>
+          <w:sz w:val="21"/>
+          <w:szCs w:val="21"/>
+        </w:rPr>
+        <w:t xml:space="preserve"> summarizes the results after running a generalized linear model regression on our data for case 1. We found that </w:t>
+      </w:r>
+      <w:r>
+        <w:rPr>
+          <w:rFonts w:ascii="Helvetica Neue" w:hAnsi="Helvetica Neue"/>
+          <w:color w:val="000000"/>
+          <w:sz w:val="21"/>
+          <w:szCs w:val="21"/>
+        </w:rPr>
+        <w:t xml:space="preserve">an increase in "1GB" in RAM size means a reduction of 0.1706 seconds in the execution time. </w:t>
+      </w:r>
+      <w:r>
+        <w:rPr>
+          <w:rFonts w:ascii="Helvetica Neue" w:hAnsi="Helvetica Neue"/>
+          <w:color w:val="000000"/>
+          <w:sz w:val="21"/>
+          <w:szCs w:val="21"/>
+        </w:rPr>
+        <w:t>C</w:t>
+      </w:r>
+      <w:r>
+        <w:rPr>
+          <w:rFonts w:ascii="Helvetica Neue" w:hAnsi="Helvetica Neue"/>
+          <w:color w:val="000000"/>
+          <w:sz w:val="21"/>
+          <w:szCs w:val="21"/>
+        </w:rPr>
+        <w:t xml:space="preserve">onsidering that </w:t>
+      </w:r>
+      <w:r>
+        <w:rPr>
+          <w:rFonts w:ascii="Helvetica Neue" w:hAnsi="Helvetica Neue"/>
+          <w:color w:val="000000"/>
+          <w:sz w:val="21"/>
+          <w:szCs w:val="21"/>
+        </w:rPr>
+        <w:t>RAMs come in fixed sizes</w:t>
+      </w:r>
+      <w:r>
+        <w:rPr>
+          <w:rFonts w:ascii="Helvetica Neue" w:hAnsi="Helvetica Neue"/>
+          <w:color w:val="000000"/>
+          <w:sz w:val="21"/>
+          <w:szCs w:val="21"/>
+        </w:rPr>
+        <w:t xml:space="preserve"> of {2, 4, 8, 16, 32GB, </w:t>
+      </w:r>
+      <w:proofErr w:type="spellStart"/>
+      <w:r>
+        <w:rPr>
+          <w:rFonts w:ascii="Helvetica Neue" w:hAnsi="Helvetica Neue"/>
+          <w:color w:val="000000"/>
+          <w:sz w:val="21"/>
+          <w:szCs w:val="21"/>
+        </w:rPr>
+        <w:t>etc</w:t>
+      </w:r>
+      <w:proofErr w:type="spellEnd"/>
+      <w:r>
+        <w:rPr>
+          <w:rFonts w:ascii="Helvetica Neue" w:hAnsi="Helvetica Neue"/>
+          <w:color w:val="000000"/>
+          <w:sz w:val="21"/>
+          <w:szCs w:val="21"/>
+        </w:rPr>
+        <w:t xml:space="preserve">}, its effect would be more noticeable when </w:t>
+      </w:r>
+    </w:p>
+    <w:p>
+      <w:pPr>
+        <w:pStyle w:val="NormalWeb"/>
+        <w:shd w:val="clear" w:color="auto" w:fill="FFFFFF"/>
+        <w:spacing w:before="240" w:beforeAutospacing="0" w:after="0" w:afterAutospacing="0"/>
+        <w:rPr>
+          <w:rFonts w:ascii="Helvetica Neue" w:hAnsi="Helvetica Neue"/>
+          <w:color w:val="000000"/>
+          <w:sz w:val="21"/>
+          <w:szCs w:val="21"/>
+        </w:rPr>
+      </w:pPr>
+      <w:r>
+        <w:rPr>
+          <w:rFonts w:ascii="Helvetica Neue" w:hAnsi="Helvetica Neue"/>
+          <w:color w:val="000000"/>
+          <w:sz w:val="21"/>
+          <w:szCs w:val="21"/>
+        </w:rPr>
+        <w:t>Unexpectedly, an increase of 1GHz on the CPU Clock speed, or a unit increase on the CPU Core count, were found to increase the execution time of an image processing task in this model. All coefficients were found significant</w:t>
+      </w:r>
+      <w:r>
+        <w:rPr>
+          <w:rFonts w:ascii="Helvetica Neue" w:hAnsi="Helvetica Neue"/>
+          <w:color w:val="000000"/>
+          <w:sz w:val="21"/>
+          <w:szCs w:val="21"/>
+        </w:rPr>
+        <w:t>.</w:t>
+      </w:r>
+    </w:p>
+    <w:p>
+      <w:pPr>
+        <w:pStyle w:val="NormalWeb"/>
+        <w:shd w:val="clear" w:color="auto" w:fill="FFFFFF"/>
+        <w:spacing w:before="240" w:beforeAutospacing="0" w:after="0" w:afterAutospacing="0"/>
+        <w:rPr>
+          <w:rFonts w:ascii="Helvetica Neue" w:hAnsi="Helvetica Neue"/>
+          <w:color w:val="000000"/>
+          <w:sz w:val="21"/>
+          <w:szCs w:val="21"/>
+        </w:rPr>
+      </w:pPr>
+    </w:p>
+    <w:p>
+      <w:pPr>
+        <w:pStyle w:val="NormalWeb"/>
+        <w:shd w:val="clear" w:color="auto" w:fill="FFFFFF"/>
+        <w:spacing w:before="240" w:beforeAutospacing="0" w:after="0" w:afterAutospacing="0"/>
+        <w:jc w:val="center"/>
+        <w:rPr>
+          <w:rFonts w:ascii="Helvetica Neue" w:hAnsi="Helvetica Neue"/>
+          <w:color w:val="000000"/>
+          <w:sz w:val="21"/>
+          <w:szCs w:val="21"/>
+        </w:rPr>
+      </w:pPr>
+      <w:r>
+        <w:rPr>
+          <w:rFonts w:ascii="Helvetica Neue" w:hAnsi="Helvetica Neue"/>
+          <w:color w:val="000000"/>
+          <w:sz w:val="21"/>
+          <w:szCs w:val="21"/>
+        </w:rPr>
+        <w:drawing>
+          <wp:inline distT="0" distB="0" distL="0" distR="0" wp14:anchorId="73D0656D" wp14:editId="273C7E4A">
+            <wp:extent cx="5943600" cy="2797175"/>
+            <wp:effectExtent l="0" t="0" r="0" b="0"/>
+            <wp:docPr id="1066477720" name="Picture 1" descr="A screenshot of a computer&#10;&#10;Description automatically generated"/>
+            <wp:cNvGraphicFramePr>
+              <a:graphicFrameLocks xmlns:a="http://schemas.openxmlformats.org/drawingml/2006/main" noChangeAspect="1"/>
+            </wp:cNvGraphicFramePr>
+            <a:graphic xmlns:a="http://schemas.openxmlformats.org/drawingml/2006/main">
+              <a:graphicData uri="http://schemas.openxmlformats.org/drawingml/2006/picture">
+                <pic:pic xmlns:pic="http://schemas.openxmlformats.org/drawingml/2006/picture">
+                  <pic:nvPicPr>
+                    <pic:cNvPr id="1066477720" name="Picture 1" descr="A screenshot of a computer&#10;&#10;Description automatically generated"/>
+                    <pic:cNvPicPr/>
+                  </pic:nvPicPr>
+                  <pic:blipFill>
+                    <a:blip r:embed="rId13"/>
+                    <a:stretch>
+                      <a:fillRect/>
+                    </a:stretch>
+                  </pic:blipFill>
+                  <pic:spPr>
+                    <a:xfrm>
+                      <a:off x="0" y="0"/>
+                      <a:ext cx="5943600" cy="2797175"/>
+                    </a:xfrm>
+                    <a:prstGeom prst="rect">
+                      <a:avLst/>
+                    </a:prstGeom>
+                  </pic:spPr>
+                </pic:pic>
+              </a:graphicData>
+            </a:graphic>
+          </wp:inline>
+        </w:drawing>
+      </w:r>
+    </w:p>
+    <w:p>
+      <w:pPr>
+        <w:pStyle w:val="ListParagraph"/>
+        <w:ind w:left="360"/>
+        <w:jc w:val="center"/>
+        <w:rPr>
+          <w:sz w:val="20"/>
+          <w:szCs w:val="20"/>
+        </w:rPr>
+      </w:pPr>
+    </w:p>
+    <w:p>
+      <w:pPr>
+        <w:pStyle w:val="ListParagraph"/>
+        <w:ind w:left="360"/>
+        <w:jc w:val="center"/>
+        <w:rPr>
+          <w:sz w:val="20"/>
+          <w:szCs w:val="20"/>
+        </w:rPr>
+      </w:pPr>
+      <w:r>
+        <w:rPr>
+          <w:sz w:val="20"/>
+          <w:szCs w:val="20"/>
+        </w:rPr>
+        <w:t>Fig</w:t>
+      </w:r>
+      <w:r>
+        <w:rPr>
+          <w:sz w:val="20"/>
+          <w:szCs w:val="20"/>
+        </w:rPr>
+        <w:t xml:space="preserve"> 4.</w:t>
+      </w:r>
+      <w:r>
+        <w:rPr>
+          <w:sz w:val="20"/>
+          <w:szCs w:val="20"/>
+        </w:rPr>
+        <w:t>1-</w:t>
+      </w:r>
+      <w:proofErr w:type="gramStart"/>
+      <w:r>
+        <w:rPr>
+          <w:sz w:val="20"/>
+          <w:szCs w:val="20"/>
+        </w:rPr>
+        <w:t>1</w:t>
+      </w:r>
+      <w:r>
+        <w:rPr>
+          <w:sz w:val="20"/>
+          <w:szCs w:val="20"/>
+        </w:rPr>
+        <w:t xml:space="preserve">  </w:t>
+      </w:r>
+      <w:r>
+        <w:rPr>
+          <w:sz w:val="20"/>
+          <w:szCs w:val="20"/>
+        </w:rPr>
+        <w:t>Generalized</w:t>
+      </w:r>
+      <w:proofErr w:type="gramEnd"/>
+      <w:r>
+        <w:rPr>
+          <w:sz w:val="20"/>
+          <w:szCs w:val="20"/>
+        </w:rPr>
+        <w:t xml:space="preserve"> Linear Model Regression Results for Case 1</w:t>
+      </w:r>
+    </w:p>
+    <w:p>
+      <w:pPr>
+        <w:pStyle w:val="NormalWeb"/>
+        <w:shd w:val="clear" w:color="auto" w:fill="FFFFFF"/>
+        <w:spacing w:before="240" w:beforeAutospacing="0" w:after="0" w:afterAutospacing="0"/>
+        <w:jc w:val="center"/>
+        <w:rPr>
+          <w:rFonts w:ascii="Helvetica Neue" w:hAnsi="Helvetica Neue"/>
+          <w:color w:val="000000"/>
+          <w:sz w:val="20"/>
+          <w:szCs w:val="20"/>
+        </w:rPr>
+      </w:pPr>
+    </w:p>
+    <w:p>
+      <w:pPr>
+        <w:rPr>
+          <w:b/>
+          <w:bCs/>
+          <w:sz w:val="28"/>
+          <w:szCs w:val="28"/>
+        </w:rPr>
+      </w:pPr>
+    </w:p>
+    <w:p>
+      <w:pPr>
+        <w:rPr>
+          <w:b/>
+          <w:bCs/>
+          <w:sz w:val="28"/>
+          <w:szCs w:val="28"/>
+        </w:rPr>
+      </w:pPr>
+    </w:p>
+    <w:p>
+      <w:pPr>
+        <w:pStyle w:val="ListParagraph"/>
+        <w:rPr>
+          <w:b/>
+          <w:bCs/>
+          <w:sz w:val="28"/>
+          <w:szCs w:val="28"/>
+        </w:rPr>
+      </w:pPr>
+    </w:p>
+    <w:p>
+      <w:pPr>
+        <w:pStyle w:val="ListParagraph"/>
+        <w:rPr>
+          <w:b/>
+          <w:bCs/>
+          <w:sz w:val="28"/>
+          <w:szCs w:val="28"/>
+        </w:rPr>
+      </w:pPr>
+    </w:p>
+    <w:p>
+      <w:pPr>
+        <w:pStyle w:val="ListParagraph"/>
+        <w:rPr>
+          <w:b/>
+          <w:bCs/>
+          <w:sz w:val="28"/>
+          <w:szCs w:val="28"/>
+        </w:rPr>
+      </w:pPr>
+    </w:p>
+    <w:p>
+      <w:pPr>
+        <w:pStyle w:val="ListParagraph"/>
+        <w:numPr>
+          <w:ilvl w:val="1"/>
+          <w:numId w:val="1"/>
+        </w:numPr>
+        <w:rPr>
+          <w:b/>
+          <w:bCs/>
+          <w:sz w:val="28"/>
+          <w:szCs w:val="28"/>
+        </w:rPr>
+      </w:pPr>
+      <w:r>
+        <w:rPr>
+          <w:b/>
+          <w:bCs/>
+          <w:sz w:val="28"/>
+          <w:szCs w:val="28"/>
+        </w:rPr>
+        <w:t xml:space="preserve">Case </w:t>
+      </w:r>
+      <w:r>
+        <w:rPr>
+          <w:b/>
+          <w:bCs/>
+          <w:sz w:val="28"/>
+          <w:szCs w:val="28"/>
+        </w:rPr>
+        <w:t>2</w:t>
+      </w:r>
+      <w:r>
+        <w:rPr>
+          <w:b/>
+          <w:bCs/>
+          <w:sz w:val="28"/>
+          <w:szCs w:val="28"/>
+        </w:rPr>
+        <w:t xml:space="preserve">: </w:t>
+      </w:r>
+      <w:r>
+        <w:rPr>
+          <w:b/>
+          <w:bCs/>
+          <w:sz w:val="28"/>
+          <w:szCs w:val="28"/>
+        </w:rPr>
+        <w:t>With</w:t>
+      </w:r>
+      <w:r>
+        <w:rPr>
+          <w:b/>
+          <w:bCs/>
+          <w:sz w:val="28"/>
+          <w:szCs w:val="28"/>
+        </w:rPr>
+        <w:t xml:space="preserve"> Transformation of RAM Size</w:t>
+      </w:r>
+    </w:p>
+    <w:p>
+      <w:pPr>
+        <w:rPr>
+          <w:b/>
+          <w:bCs/>
+          <w:sz w:val="28"/>
+          <w:szCs w:val="28"/>
+        </w:rPr>
+      </w:pPr>
+    </w:p>
+    <w:p>
+      <w:pPr>
+        <w:rPr>
+          <w:b/>
+          <w:bCs/>
+          <w:sz w:val="28"/>
+          <w:szCs w:val="28"/>
+        </w:rPr>
+      </w:pPr>
+    </w:p>
+    <w:p>
+      <w:pPr>
+        <w:rPr>
+          <w:b/>
+          <w:bCs/>
+          <w:sz w:val="28"/>
+          <w:szCs w:val="28"/>
+        </w:rPr>
+      </w:pPr>
+    </w:p>
+    <w:p>
+      <w:pPr>
+        <w:rPr>
+          <w:sz w:val="28"/>
+          <w:szCs w:val="28"/>
+        </w:rPr>
+      </w:pPr>
+    </w:p>
     <w:p/>
     <w:p/>
     <w:p>
@@ -1543,16 +3854,129 @@
 <file path=word/numbering.xml><?xml version="1.0" encoding="utf-8"?>
 <w:numbering xmlns:wpc="http://schemas.microsoft.com/office/word/2010/wordprocessingCanvas" xmlns:cx="http://schemas.microsoft.com/office/drawing/2014/chartex" xmlns:cx1="http://schemas.microsoft.com/office/drawing/2015/9/8/chartex" xmlns:cx2="http://schemas.microsoft.com/office/drawing/2015/10/21/chartex" xmlns:cx3="http://schemas.microsoft.com/office/drawing/2016/5/9/chartex" xmlns:cx4="http://schemas.microsoft.com/office/drawing/2016/5/10/chartex" xmlns:cx5="http://schemas.microsoft.com/office/drawing/2016/5/11/chartex" xmlns:cx6="http://schemas.microsoft.com/office/drawing/2016/5/12/chartex" xmlns:cx7="http://schemas.microsoft.com/office/drawing/2016/5/13/chartex" xmlns:cx8="http://schemas.microsoft.com/office/drawing/2016/5/14/chartex" xmlns:mc="http://schemas.openxmlformats.org/markup-compatibility/2006" xmlns:aink="http://schemas.microsoft.com/office/drawing/2016/ink" xmlns:am3d="http://schemas.microsoft.com/office/drawing/2017/model3d" xmlns:o="urn:schemas-microsoft-com:office:office" xmlns:oel="http://schemas.microsoft.com/office/2019/extlst" xmlns:r="http://schemas.openxmlformats.org/officeDocument/2006/relationships" xmlns:m="http://schemas.openxmlformats.org/officeDocument/2006/math" xmlns:v="urn:schemas-microsoft-com:vml" xmlns:wp14="http://schemas.microsoft.com/office/word/2010/wordprocessingDrawing" xmlns:wp="http://schemas.openxmlformats.org/drawingml/2006/wordprocessingDrawing" xmlns:w10="urn:schemas-microsoft-com:office:word" xmlns:w="http://schemas.openxmlformats.org/wordprocessingml/2006/main" xmlns:w14="http://schemas.microsoft.com/office/word/2010/wordml" xmlns:w15="http://schemas.microsoft.com/office/word/2012/wordml" xmlns:w16cex="http://schemas.microsoft.com/office/word/2018/wordml/cex" xmlns:w16cid="http://schemas.microsoft.com/office/word/2016/wordml/cid" xmlns:w16="http://schemas.microsoft.com/office/word/2018/wordml" xmlns:w16sdtdh="http://schemas.microsoft.com/office/word/2020/wordml/sdtdatahash" xmlns:w16se="http://schemas.microsoft.com/office/word/2015/wordml/symex" xmlns:wpg="http://schemas.microsoft.com/office/word/2010/wordprocessingGroup" xmlns:wpi="http://schemas.microsoft.com/office/word/2010/wordprocessingInk" xmlns:wne="http://schemas.microsoft.com/office/word/2006/wordml" xmlns:wps="http://schemas.microsoft.com/office/word/2010/wordprocessingShape" mc:Ignorable="w14 w15 w16se w16cid w16 w16cex w16sdtdh wp14">
   <w:abstractNum w:abstractNumId="0" w15:restartNumberingAfterBreak="0">
-    <w:nsid w:val="582B36F0"/>
+    <w:nsid w:val="3075247D"/>
     <w:multiLevelType w:val="hybridMultilevel"/>
-    <w:tmpl w:val="6358B4A8"/>
-    <w:lvl w:ilvl="0" w:tplc="0409000F">
+    <w:tmpl w:val="5C36EF94"/>
+    <w:lvl w:ilvl="0" w:tplc="F702D1F6">
+      <w:start w:val="1"/>
+      <w:numFmt w:val="bullet"/>
+      <w:lvlText w:val="-"/>
+      <w:lvlJc w:val="left"/>
+      <w:pPr>
+        <w:ind w:left="720" w:hanging="360"/>
+      </w:pPr>
+      <w:rPr>
+        <w:rFonts w:ascii="Calibri" w:eastAsiaTheme="minorHAnsi" w:hAnsi="Calibri" w:cs="Calibri" w:hint="default"/>
+      </w:rPr>
+    </w:lvl>
+    <w:lvl w:ilvl="1" w:tplc="04090003" w:tentative="1">
+      <w:start w:val="1"/>
+      <w:numFmt w:val="bullet"/>
+      <w:lvlText w:val="o"/>
+      <w:lvlJc w:val="left"/>
+      <w:pPr>
+        <w:ind w:left="1440" w:hanging="360"/>
+      </w:pPr>
+      <w:rPr>
+        <w:rFonts w:ascii="Courier New" w:hAnsi="Courier New" w:cs="Courier New" w:hint="default"/>
+      </w:rPr>
+    </w:lvl>
+    <w:lvl w:ilvl="2" w:tplc="04090005" w:tentative="1">
+      <w:start w:val="1"/>
+      <w:numFmt w:val="bullet"/>
+      <w:lvlText w:val=""/>
+      <w:lvlJc w:val="left"/>
+      <w:pPr>
+        <w:ind w:left="2160" w:hanging="360"/>
+      </w:pPr>
+      <w:rPr>
+        <w:rFonts w:ascii="Wingdings" w:hAnsi="Wingdings" w:hint="default"/>
+      </w:rPr>
+    </w:lvl>
+    <w:lvl w:ilvl="3" w:tplc="04090001" w:tentative="1">
+      <w:start w:val="1"/>
+      <w:numFmt w:val="bullet"/>
+      <w:lvlText w:val=""/>
+      <w:lvlJc w:val="left"/>
+      <w:pPr>
+        <w:ind w:left="2880" w:hanging="360"/>
+      </w:pPr>
+      <w:rPr>
+        <w:rFonts w:ascii="Symbol" w:hAnsi="Symbol" w:hint="default"/>
+      </w:rPr>
+    </w:lvl>
+    <w:lvl w:ilvl="4" w:tplc="04090003" w:tentative="1">
+      <w:start w:val="1"/>
+      <w:numFmt w:val="bullet"/>
+      <w:lvlText w:val="o"/>
+      <w:lvlJc w:val="left"/>
+      <w:pPr>
+        <w:ind w:left="3600" w:hanging="360"/>
+      </w:pPr>
+      <w:rPr>
+        <w:rFonts w:ascii="Courier New" w:hAnsi="Courier New" w:cs="Courier New" w:hint="default"/>
+      </w:rPr>
+    </w:lvl>
+    <w:lvl w:ilvl="5" w:tplc="04090005" w:tentative="1">
+      <w:start w:val="1"/>
+      <w:numFmt w:val="bullet"/>
+      <w:lvlText w:val=""/>
+      <w:lvlJc w:val="left"/>
+      <w:pPr>
+        <w:ind w:left="4320" w:hanging="360"/>
+      </w:pPr>
+      <w:rPr>
+        <w:rFonts w:ascii="Wingdings" w:hAnsi="Wingdings" w:hint="default"/>
+      </w:rPr>
+    </w:lvl>
+    <w:lvl w:ilvl="6" w:tplc="04090001" w:tentative="1">
+      <w:start w:val="1"/>
+      <w:numFmt w:val="bullet"/>
+      <w:lvlText w:val=""/>
+      <w:lvlJc w:val="left"/>
+      <w:pPr>
+        <w:ind w:left="5040" w:hanging="360"/>
+      </w:pPr>
+      <w:rPr>
+        <w:rFonts w:ascii="Symbol" w:hAnsi="Symbol" w:hint="default"/>
+      </w:rPr>
+    </w:lvl>
+    <w:lvl w:ilvl="7" w:tplc="04090003" w:tentative="1">
+      <w:start w:val="1"/>
+      <w:numFmt w:val="bullet"/>
+      <w:lvlText w:val="o"/>
+      <w:lvlJc w:val="left"/>
+      <w:pPr>
+        <w:ind w:left="5760" w:hanging="360"/>
+      </w:pPr>
+      <w:rPr>
+        <w:rFonts w:ascii="Courier New" w:hAnsi="Courier New" w:cs="Courier New" w:hint="default"/>
+      </w:rPr>
+    </w:lvl>
+    <w:lvl w:ilvl="8" w:tplc="04090005" w:tentative="1">
+      <w:start w:val="1"/>
+      <w:numFmt w:val="bullet"/>
+      <w:lvlText w:val=""/>
+      <w:lvlJc w:val="left"/>
+      <w:pPr>
+        <w:ind w:left="6480" w:hanging="360"/>
+      </w:pPr>
+      <w:rPr>
+        <w:rFonts w:ascii="Wingdings" w:hAnsi="Wingdings" w:hint="default"/>
+      </w:rPr>
+    </w:lvl>
+  </w:abstractNum>
+  <w:abstractNum w:abstractNumId="1" w15:restartNumberingAfterBreak="0">
+    <w:nsid w:val="35634D28"/>
+    <w:multiLevelType w:val="hybridMultilevel"/>
+    <w:tmpl w:val="750A6162"/>
+    <w:lvl w:ilvl="0" w:tplc="DBA84C10">
       <w:start w:val="1"/>
       <w:numFmt w:val="decimal"/>
-      <w:lvlText w:val="%1."/>
+      <w:lvlText w:val="(%1)"/>
       <w:lvlJc w:val="left"/>
       <w:pPr>
-        <w:ind w:left="360" w:hanging="360"/>
+        <w:ind w:left="720" w:hanging="360"/>
       </w:pPr>
       <w:rPr>
         <w:rFonts w:hint="default"/>
@@ -1564,7 +3988,7 @@
       <w:lvlText w:val="%2."/>
       <w:lvlJc w:val="left"/>
       <w:pPr>
-        <w:ind w:left="1080" w:hanging="360"/>
+        <w:ind w:left="1440" w:hanging="360"/>
       </w:pPr>
     </w:lvl>
     <w:lvl w:ilvl="2" w:tplc="0409001B" w:tentative="1">
@@ -1573,7 +3997,7 @@
       <w:lvlText w:val="%3."/>
       <w:lvlJc w:val="right"/>
       <w:pPr>
-        <w:ind w:left="1800" w:hanging="180"/>
+        <w:ind w:left="2160" w:hanging="180"/>
       </w:pPr>
     </w:lvl>
     <w:lvl w:ilvl="3" w:tplc="0409000F" w:tentative="1">
@@ -1582,7 +4006,7 @@
       <w:lvlText w:val="%4."/>
       <w:lvlJc w:val="left"/>
       <w:pPr>
-        <w:ind w:left="2520" w:hanging="360"/>
+        <w:ind w:left="2880" w:hanging="360"/>
       </w:pPr>
     </w:lvl>
     <w:lvl w:ilvl="4" w:tplc="04090019" w:tentative="1">
@@ -1591,7 +4015,7 @@
       <w:lvlText w:val="%5."/>
       <w:lvlJc w:val="left"/>
       <w:pPr>
-        <w:ind w:left="3240" w:hanging="360"/>
+        <w:ind w:left="3600" w:hanging="360"/>
       </w:pPr>
     </w:lvl>
     <w:lvl w:ilvl="5" w:tplc="0409001B" w:tentative="1">
@@ -1600,7 +4024,7 @@
       <w:lvlText w:val="%6."/>
       <w:lvlJc w:val="right"/>
       <w:pPr>
-        <w:ind w:left="3960" w:hanging="180"/>
+        <w:ind w:left="4320" w:hanging="180"/>
       </w:pPr>
     </w:lvl>
     <w:lvl w:ilvl="6" w:tplc="0409000F" w:tentative="1">
@@ -1609,7 +4033,7 @@
       <w:lvlText w:val="%7."/>
       <w:lvlJc w:val="left"/>
       <w:pPr>
-        <w:ind w:left="4680" w:hanging="360"/>
+        <w:ind w:left="5040" w:hanging="360"/>
       </w:pPr>
     </w:lvl>
     <w:lvl w:ilvl="7" w:tplc="04090019" w:tentative="1">
@@ -1618,7 +4042,7 @@
       <w:lvlText w:val="%8."/>
       <w:lvlJc w:val="left"/>
       <w:pPr>
-        <w:ind w:left="5400" w:hanging="360"/>
+        <w:ind w:left="5760" w:hanging="360"/>
       </w:pPr>
     </w:lvl>
     <w:lvl w:ilvl="8" w:tplc="0409001B" w:tentative="1">
@@ -1627,12 +4051,371 @@
       <w:lvlText w:val="%9."/>
       <w:lvlJc w:val="right"/>
       <w:pPr>
-        <w:ind w:left="6120" w:hanging="180"/>
-      </w:pPr>
+        <w:ind w:left="6480" w:hanging="180"/>
+      </w:pPr>
+    </w:lvl>
+  </w:abstractNum>
+  <w:abstractNum w:abstractNumId="2" w15:restartNumberingAfterBreak="0">
+    <w:nsid w:val="55433E82"/>
+    <w:multiLevelType w:val="hybridMultilevel"/>
+    <w:tmpl w:val="FB5A59D0"/>
+    <w:lvl w:ilvl="0" w:tplc="1EA2B3AA">
+      <w:start w:val="3"/>
+      <w:numFmt w:val="bullet"/>
+      <w:lvlText w:val="-"/>
+      <w:lvlJc w:val="left"/>
+      <w:pPr>
+        <w:ind w:left="720" w:hanging="360"/>
+      </w:pPr>
+      <w:rPr>
+        <w:rFonts w:ascii="Calibri" w:eastAsiaTheme="minorHAnsi" w:hAnsi="Calibri" w:cs="Calibri" w:hint="default"/>
+      </w:rPr>
+    </w:lvl>
+    <w:lvl w:ilvl="1" w:tplc="04090003" w:tentative="1">
+      <w:start w:val="1"/>
+      <w:numFmt w:val="bullet"/>
+      <w:lvlText w:val="o"/>
+      <w:lvlJc w:val="left"/>
+      <w:pPr>
+        <w:ind w:left="1440" w:hanging="360"/>
+      </w:pPr>
+      <w:rPr>
+        <w:rFonts w:ascii="Courier New" w:hAnsi="Courier New" w:cs="Courier New" w:hint="default"/>
+      </w:rPr>
+    </w:lvl>
+    <w:lvl w:ilvl="2" w:tplc="04090005" w:tentative="1">
+      <w:start w:val="1"/>
+      <w:numFmt w:val="bullet"/>
+      <w:lvlText w:val=""/>
+      <w:lvlJc w:val="left"/>
+      <w:pPr>
+        <w:ind w:left="2160" w:hanging="360"/>
+      </w:pPr>
+      <w:rPr>
+        <w:rFonts w:ascii="Wingdings" w:hAnsi="Wingdings" w:hint="default"/>
+      </w:rPr>
+    </w:lvl>
+    <w:lvl w:ilvl="3" w:tplc="04090001" w:tentative="1">
+      <w:start w:val="1"/>
+      <w:numFmt w:val="bullet"/>
+      <w:lvlText w:val=""/>
+      <w:lvlJc w:val="left"/>
+      <w:pPr>
+        <w:ind w:left="2880" w:hanging="360"/>
+      </w:pPr>
+      <w:rPr>
+        <w:rFonts w:ascii="Symbol" w:hAnsi="Symbol" w:hint="default"/>
+      </w:rPr>
+    </w:lvl>
+    <w:lvl w:ilvl="4" w:tplc="04090003" w:tentative="1">
+      <w:start w:val="1"/>
+      <w:numFmt w:val="bullet"/>
+      <w:lvlText w:val="o"/>
+      <w:lvlJc w:val="left"/>
+      <w:pPr>
+        <w:ind w:left="3600" w:hanging="360"/>
+      </w:pPr>
+      <w:rPr>
+        <w:rFonts w:ascii="Courier New" w:hAnsi="Courier New" w:cs="Courier New" w:hint="default"/>
+      </w:rPr>
+    </w:lvl>
+    <w:lvl w:ilvl="5" w:tplc="04090005" w:tentative="1">
+      <w:start w:val="1"/>
+      <w:numFmt w:val="bullet"/>
+      <w:lvlText w:val=""/>
+      <w:lvlJc w:val="left"/>
+      <w:pPr>
+        <w:ind w:left="4320" w:hanging="360"/>
+      </w:pPr>
+      <w:rPr>
+        <w:rFonts w:ascii="Wingdings" w:hAnsi="Wingdings" w:hint="default"/>
+      </w:rPr>
+    </w:lvl>
+    <w:lvl w:ilvl="6" w:tplc="04090001" w:tentative="1">
+      <w:start w:val="1"/>
+      <w:numFmt w:val="bullet"/>
+      <w:lvlText w:val=""/>
+      <w:lvlJc w:val="left"/>
+      <w:pPr>
+        <w:ind w:left="5040" w:hanging="360"/>
+      </w:pPr>
+      <w:rPr>
+        <w:rFonts w:ascii="Symbol" w:hAnsi="Symbol" w:hint="default"/>
+      </w:rPr>
+    </w:lvl>
+    <w:lvl w:ilvl="7" w:tplc="04090003" w:tentative="1">
+      <w:start w:val="1"/>
+      <w:numFmt w:val="bullet"/>
+      <w:lvlText w:val="o"/>
+      <w:lvlJc w:val="left"/>
+      <w:pPr>
+        <w:ind w:left="5760" w:hanging="360"/>
+      </w:pPr>
+      <w:rPr>
+        <w:rFonts w:ascii="Courier New" w:hAnsi="Courier New" w:cs="Courier New" w:hint="default"/>
+      </w:rPr>
+    </w:lvl>
+    <w:lvl w:ilvl="8" w:tplc="04090005" w:tentative="1">
+      <w:start w:val="1"/>
+      <w:numFmt w:val="bullet"/>
+      <w:lvlText w:val=""/>
+      <w:lvlJc w:val="left"/>
+      <w:pPr>
+        <w:ind w:left="6480" w:hanging="360"/>
+      </w:pPr>
+      <w:rPr>
+        <w:rFonts w:ascii="Wingdings" w:hAnsi="Wingdings" w:hint="default"/>
+      </w:rPr>
+    </w:lvl>
+  </w:abstractNum>
+  <w:abstractNum w:abstractNumId="3" w15:restartNumberingAfterBreak="0">
+    <w:nsid w:val="582B36F0"/>
+    <w:multiLevelType w:val="multilevel"/>
+    <w:tmpl w:val="31587B64"/>
+    <w:lvl w:ilvl="0">
+      <w:start w:val="1"/>
+      <w:numFmt w:val="decimal"/>
+      <w:lvlText w:val="%1."/>
+      <w:lvlJc w:val="left"/>
+      <w:pPr>
+        <w:ind w:left="360" w:hanging="360"/>
+      </w:pPr>
+      <w:rPr>
+        <w:rFonts w:hint="default"/>
+      </w:rPr>
+    </w:lvl>
+    <w:lvl w:ilvl="1">
+      <w:start w:val="1"/>
+      <w:numFmt w:val="decimal"/>
+      <w:isLgl/>
+      <w:lvlText w:val="%1.%2"/>
+      <w:lvlJc w:val="left"/>
+      <w:pPr>
+        <w:ind w:left="720" w:hanging="720"/>
+      </w:pPr>
+      <w:rPr>
+        <w:rFonts w:hint="default"/>
+      </w:rPr>
+    </w:lvl>
+    <w:lvl w:ilvl="2">
+      <w:start w:val="1"/>
+      <w:numFmt w:val="decimal"/>
+      <w:isLgl/>
+      <w:lvlText w:val="%1.%2.%3"/>
+      <w:lvlJc w:val="left"/>
+      <w:pPr>
+        <w:ind w:left="720" w:hanging="720"/>
+      </w:pPr>
+      <w:rPr>
+        <w:rFonts w:hint="default"/>
+      </w:rPr>
+    </w:lvl>
+    <w:lvl w:ilvl="3">
+      <w:start w:val="1"/>
+      <w:numFmt w:val="decimal"/>
+      <w:isLgl/>
+      <w:lvlText w:val="%1.%2.%3.%4"/>
+      <w:lvlJc w:val="left"/>
+      <w:pPr>
+        <w:ind w:left="1080" w:hanging="1080"/>
+      </w:pPr>
+      <w:rPr>
+        <w:rFonts w:hint="default"/>
+      </w:rPr>
+    </w:lvl>
+    <w:lvl w:ilvl="4">
+      <w:start w:val="1"/>
+      <w:numFmt w:val="decimal"/>
+      <w:isLgl/>
+      <w:lvlText w:val="%1.%2.%3.%4.%5"/>
+      <w:lvlJc w:val="left"/>
+      <w:pPr>
+        <w:ind w:left="1440" w:hanging="1440"/>
+      </w:pPr>
+      <w:rPr>
+        <w:rFonts w:hint="default"/>
+      </w:rPr>
+    </w:lvl>
+    <w:lvl w:ilvl="5">
+      <w:start w:val="1"/>
+      <w:numFmt w:val="decimal"/>
+      <w:isLgl/>
+      <w:lvlText w:val="%1.%2.%3.%4.%5.%6"/>
+      <w:lvlJc w:val="left"/>
+      <w:pPr>
+        <w:ind w:left="1440" w:hanging="1440"/>
+      </w:pPr>
+      <w:rPr>
+        <w:rFonts w:hint="default"/>
+      </w:rPr>
+    </w:lvl>
+    <w:lvl w:ilvl="6">
+      <w:start w:val="1"/>
+      <w:numFmt w:val="decimal"/>
+      <w:isLgl/>
+      <w:lvlText w:val="%1.%2.%3.%4.%5.%6.%7"/>
+      <w:lvlJc w:val="left"/>
+      <w:pPr>
+        <w:ind w:left="1800" w:hanging="1800"/>
+      </w:pPr>
+      <w:rPr>
+        <w:rFonts w:hint="default"/>
+      </w:rPr>
+    </w:lvl>
+    <w:lvl w:ilvl="7">
+      <w:start w:val="1"/>
+      <w:numFmt w:val="decimal"/>
+      <w:isLgl/>
+      <w:lvlText w:val="%1.%2.%3.%4.%5.%6.%7.%8"/>
+      <w:lvlJc w:val="left"/>
+      <w:pPr>
+        <w:ind w:left="2160" w:hanging="2160"/>
+      </w:pPr>
+      <w:rPr>
+        <w:rFonts w:hint="default"/>
+      </w:rPr>
+    </w:lvl>
+    <w:lvl w:ilvl="8">
+      <w:start w:val="1"/>
+      <w:numFmt w:val="decimal"/>
+      <w:isLgl/>
+      <w:lvlText w:val="%1.%2.%3.%4.%5.%6.%7.%8.%9"/>
+      <w:lvlJc w:val="left"/>
+      <w:pPr>
+        <w:ind w:left="2160" w:hanging="2160"/>
+      </w:pPr>
+      <w:rPr>
+        <w:rFonts w:hint="default"/>
+      </w:rPr>
+    </w:lvl>
+  </w:abstractNum>
+  <w:abstractNum w:abstractNumId="4" w15:restartNumberingAfterBreak="0">
+    <w:nsid w:val="6E9F07BA"/>
+    <w:multiLevelType w:val="hybridMultilevel"/>
+    <w:tmpl w:val="2AE62446"/>
+    <w:lvl w:ilvl="0" w:tplc="074E8490">
+      <w:start w:val="1"/>
+      <w:numFmt w:val="bullet"/>
+      <w:lvlText w:val="-"/>
+      <w:lvlJc w:val="left"/>
+      <w:pPr>
+        <w:ind w:left="720" w:hanging="360"/>
+      </w:pPr>
+      <w:rPr>
+        <w:rFonts w:ascii="Calibri" w:eastAsiaTheme="minorHAnsi" w:hAnsi="Calibri" w:cs="Calibri" w:hint="default"/>
+      </w:rPr>
+    </w:lvl>
+    <w:lvl w:ilvl="1" w:tplc="04090003" w:tentative="1">
+      <w:start w:val="1"/>
+      <w:numFmt w:val="bullet"/>
+      <w:lvlText w:val="o"/>
+      <w:lvlJc w:val="left"/>
+      <w:pPr>
+        <w:ind w:left="1440" w:hanging="360"/>
+      </w:pPr>
+      <w:rPr>
+        <w:rFonts w:ascii="Courier New" w:hAnsi="Courier New" w:cs="Courier New" w:hint="default"/>
+      </w:rPr>
+    </w:lvl>
+    <w:lvl w:ilvl="2" w:tplc="04090005" w:tentative="1">
+      <w:start w:val="1"/>
+      <w:numFmt w:val="bullet"/>
+      <w:lvlText w:val=""/>
+      <w:lvlJc w:val="left"/>
+      <w:pPr>
+        <w:ind w:left="2160" w:hanging="360"/>
+      </w:pPr>
+      <w:rPr>
+        <w:rFonts w:ascii="Wingdings" w:hAnsi="Wingdings" w:hint="default"/>
+      </w:rPr>
+    </w:lvl>
+    <w:lvl w:ilvl="3" w:tplc="04090001" w:tentative="1">
+      <w:start w:val="1"/>
+      <w:numFmt w:val="bullet"/>
+      <w:lvlText w:val=""/>
+      <w:lvlJc w:val="left"/>
+      <w:pPr>
+        <w:ind w:left="2880" w:hanging="360"/>
+      </w:pPr>
+      <w:rPr>
+        <w:rFonts w:ascii="Symbol" w:hAnsi="Symbol" w:hint="default"/>
+      </w:rPr>
+    </w:lvl>
+    <w:lvl w:ilvl="4" w:tplc="04090003" w:tentative="1">
+      <w:start w:val="1"/>
+      <w:numFmt w:val="bullet"/>
+      <w:lvlText w:val="o"/>
+      <w:lvlJc w:val="left"/>
+      <w:pPr>
+        <w:ind w:left="3600" w:hanging="360"/>
+      </w:pPr>
+      <w:rPr>
+        <w:rFonts w:ascii="Courier New" w:hAnsi="Courier New" w:cs="Courier New" w:hint="default"/>
+      </w:rPr>
+    </w:lvl>
+    <w:lvl w:ilvl="5" w:tplc="04090005" w:tentative="1">
+      <w:start w:val="1"/>
+      <w:numFmt w:val="bullet"/>
+      <w:lvlText w:val=""/>
+      <w:lvlJc w:val="left"/>
+      <w:pPr>
+        <w:ind w:left="4320" w:hanging="360"/>
+      </w:pPr>
+      <w:rPr>
+        <w:rFonts w:ascii="Wingdings" w:hAnsi="Wingdings" w:hint="default"/>
+      </w:rPr>
+    </w:lvl>
+    <w:lvl w:ilvl="6" w:tplc="04090001" w:tentative="1">
+      <w:start w:val="1"/>
+      <w:numFmt w:val="bullet"/>
+      <w:lvlText w:val=""/>
+      <w:lvlJc w:val="left"/>
+      <w:pPr>
+        <w:ind w:left="5040" w:hanging="360"/>
+      </w:pPr>
+      <w:rPr>
+        <w:rFonts w:ascii="Symbol" w:hAnsi="Symbol" w:hint="default"/>
+      </w:rPr>
+    </w:lvl>
+    <w:lvl w:ilvl="7" w:tplc="04090003" w:tentative="1">
+      <w:start w:val="1"/>
+      <w:numFmt w:val="bullet"/>
+      <w:lvlText w:val="o"/>
+      <w:lvlJc w:val="left"/>
+      <w:pPr>
+        <w:ind w:left="5760" w:hanging="360"/>
+      </w:pPr>
+      <w:rPr>
+        <w:rFonts w:ascii="Courier New" w:hAnsi="Courier New" w:cs="Courier New" w:hint="default"/>
+      </w:rPr>
+    </w:lvl>
+    <w:lvl w:ilvl="8" w:tplc="04090005" w:tentative="1">
+      <w:start w:val="1"/>
+      <w:numFmt w:val="bullet"/>
+      <w:lvlText w:val=""/>
+      <w:lvlJc w:val="left"/>
+      <w:pPr>
+        <w:ind w:left="6480" w:hanging="360"/>
+      </w:pPr>
+      <w:rPr>
+        <w:rFonts w:ascii="Wingdings" w:hAnsi="Wingdings" w:hint="default"/>
+      </w:rPr>
     </w:lvl>
   </w:abstractNum>
   <w:num w:numId="1" w16cid:durableId="173230476">
+    <w:abstractNumId w:val="3"/>
+  </w:num>
+  <w:num w:numId="2" w16cid:durableId="657223216">
+    <w:abstractNumId w:val="1"/>
+  </w:num>
+  <w:num w:numId="3" w16cid:durableId="1061555860">
     <w:abstractNumId w:val="0"/>
+  </w:num>
+  <w:num w:numId="4" w16cid:durableId="1808625514">
+    <w:abstractNumId w:val="4"/>
+  </w:num>
+  <w:num w:numId="5" w16cid:durableId="1707944959">
+    <w:abstractNumId w:val="2"/>
   </w:num>
 </w:numbering>
 </file>
@@ -2105,6 +4888,53 @@
       <w:color w:val="666666"/>
     </w:rPr>
   </w:style>
+  <w:style w:type="character" w:customStyle="1" w:styleId="mi">
+    <w:name w:val="mi"/>
+    <w:basedOn w:val="DefaultParagraphFont"/>
+    <w:rsid w:val="00C01005"/>
+  </w:style>
+  <w:style w:type="character" w:customStyle="1" w:styleId="mn">
+    <w:name w:val="mn"/>
+    <w:basedOn w:val="DefaultParagraphFont"/>
+    <w:rsid w:val="00C01005"/>
+  </w:style>
+  <w:style w:type="character" w:customStyle="1" w:styleId="mjxassistivemathml">
+    <w:name w:val="mjx_assistive_mathml"/>
+    <w:basedOn w:val="DefaultParagraphFont"/>
+    <w:rsid w:val="00C01005"/>
+  </w:style>
+  <w:style w:type="table" w:styleId="TableGrid">
+    <w:name w:val="Table Grid"/>
+    <w:basedOn w:val="TableNormal"/>
+    <w:uiPriority w:val="39"/>
+    <w:rsid w:val="00C01005"/>
+    <w:tblPr>
+      <w:tblBorders>
+        <w:top w:val="single" w:sz="4" w:space="0" w:color="auto"/>
+        <w:left w:val="single" w:sz="4" w:space="0" w:color="auto"/>
+        <w:bottom w:val="single" w:sz="4" w:space="0" w:color="auto"/>
+        <w:right w:val="single" w:sz="4" w:space="0" w:color="auto"/>
+        <w:insideH w:val="single" w:sz="4" w:space="0" w:color="auto"/>
+        <w:insideV w:val="single" w:sz="4" w:space="0" w:color="auto"/>
+      </w:tblBorders>
+    </w:tblPr>
+  </w:style>
+  <w:style w:type="paragraph" w:styleId="NormalWeb">
+    <w:name w:val="Normal (Web)"/>
+    <w:basedOn w:val="Normal"/>
+    <w:uiPriority w:val="99"/>
+    <w:semiHidden/>
+    <w:unhideWhenUsed/>
+    <w:rsid w:val="00B700EE"/>
+    <w:pPr>
+      <w:spacing w:before="100" w:beforeAutospacing="1" w:after="100" w:afterAutospacing="1"/>
+    </w:pPr>
+    <w:rPr>
+      <w:rFonts w:ascii="Times New Roman" w:eastAsia="Times New Roman" w:hAnsi="Times New Roman" w:cs="Times New Roman"/>
+      <w:kern w:val="0"/>
+      <w14:ligatures w14:val="none"/>
+    </w:rPr>
+  </w:style>
 </w:styles>
 </file>
 

</xml_diff>

<commit_message>
updated technical report part 2
</commit_message>
<xml_diff>
--- a/Final-Project-Report-Team-1.docx
+++ b/Final-Project-Report-Team-1.docx
@@ -3281,94 +3281,123 @@
         <w:shd w:val="clear" w:color="auto" w:fill="FFFFFF"/>
         <w:spacing w:before="240" w:beforeAutospacing="0" w:after="0" w:afterAutospacing="0"/>
         <w:rPr>
-          <w:rFonts w:ascii="Helvetica Neue" w:hAnsi="Helvetica Neue"/>
+          <w:rFonts w:asciiTheme="minorHAnsi" w:hAnsiTheme="minorHAnsi" w:cstheme="minorHAnsi"/>
           <w:color w:val="000000"/>
-          <w:sz w:val="21"/>
-          <w:szCs w:val="21"/>
-        </w:rPr>
-      </w:pPr>
-      <w:r>
-        <w:rPr>
-          <w:rFonts w:ascii="Helvetica Neue" w:hAnsi="Helvetica Neue"/>
+        </w:rPr>
+      </w:pPr>
+      <w:r>
+        <w:rPr>
+          <w:rFonts w:asciiTheme="minorHAnsi" w:hAnsiTheme="minorHAnsi" w:cstheme="minorHAnsi"/>
           <w:color w:val="000000"/>
-          <w:sz w:val="21"/>
-          <w:szCs w:val="21"/>
-        </w:rPr>
-        <w:t>From table 4.1-1</w:t>
-      </w:r>
-      <w:r>
-        <w:rPr>
-          <w:rFonts w:ascii="Helvetica Neue" w:hAnsi="Helvetica Neue"/>
+        </w:rPr>
+        <w:t>Table</w:t>
+      </w:r>
+      <w:r>
+        <w:rPr>
+          <w:rFonts w:asciiTheme="minorHAnsi" w:hAnsiTheme="minorHAnsi" w:cstheme="minorHAnsi"/>
           <w:color w:val="000000"/>
-          <w:sz w:val="21"/>
-          <w:szCs w:val="21"/>
+        </w:rPr>
+        <w:t xml:space="preserve"> 4.1-1</w:t>
+      </w:r>
+      <w:r>
+        <w:rPr>
+          <w:rFonts w:asciiTheme="minorHAnsi" w:hAnsiTheme="minorHAnsi" w:cstheme="minorHAnsi"/>
+          <w:color w:val="000000"/>
         </w:rPr>
         <w:t xml:space="preserve"> summarizes the results after running a generalized linear model regression on our data for case 1. We found that </w:t>
       </w:r>
       <w:r>
         <w:rPr>
-          <w:rFonts w:ascii="Helvetica Neue" w:hAnsi="Helvetica Neue"/>
+          <w:rFonts w:asciiTheme="minorHAnsi" w:hAnsiTheme="minorHAnsi" w:cstheme="minorHAnsi"/>
           <w:color w:val="000000"/>
-          <w:sz w:val="21"/>
-          <w:szCs w:val="21"/>
-        </w:rPr>
-        <w:t xml:space="preserve">an increase in "1GB" in RAM size means a reduction of 0.1706 seconds in the execution time. </w:t>
-      </w:r>
-      <w:r>
-        <w:rPr>
-          <w:rFonts w:ascii="Helvetica Neue" w:hAnsi="Helvetica Neue"/>
+        </w:rPr>
+        <w:t xml:space="preserve">an increase </w:t>
+      </w:r>
+      <w:r>
+        <w:rPr>
+          <w:rFonts w:asciiTheme="minorHAnsi" w:hAnsiTheme="minorHAnsi" w:cstheme="minorHAnsi"/>
           <w:color w:val="000000"/>
-          <w:sz w:val="21"/>
-          <w:szCs w:val="21"/>
+        </w:rPr>
+        <w:t>of</w:t>
+      </w:r>
+      <w:r>
+        <w:rPr>
+          <w:rFonts w:asciiTheme="minorHAnsi" w:hAnsiTheme="minorHAnsi" w:cstheme="minorHAnsi"/>
+          <w:color w:val="000000"/>
+        </w:rPr>
+        <w:t xml:space="preserve"> "1GB" in RAM size means a reduction of 0.1706 seconds in the execution time. </w:t>
+      </w:r>
+      <w:r>
+        <w:rPr>
+          <w:rFonts w:asciiTheme="minorHAnsi" w:hAnsiTheme="minorHAnsi" w:cstheme="minorHAnsi"/>
+          <w:color w:val="000000"/>
         </w:rPr>
         <w:t>C</w:t>
       </w:r>
       <w:r>
         <w:rPr>
-          <w:rFonts w:ascii="Helvetica Neue" w:hAnsi="Helvetica Neue"/>
+          <w:rFonts w:asciiTheme="minorHAnsi" w:hAnsiTheme="minorHAnsi" w:cstheme="minorHAnsi"/>
           <w:color w:val="000000"/>
-          <w:sz w:val="21"/>
-          <w:szCs w:val="21"/>
         </w:rPr>
         <w:t xml:space="preserve">onsidering that </w:t>
       </w:r>
       <w:r>
         <w:rPr>
-          <w:rFonts w:ascii="Helvetica Neue" w:hAnsi="Helvetica Neue"/>
+          <w:rFonts w:asciiTheme="minorHAnsi" w:hAnsiTheme="minorHAnsi" w:cstheme="minorHAnsi"/>
           <w:color w:val="000000"/>
-          <w:sz w:val="21"/>
-          <w:szCs w:val="21"/>
         </w:rPr>
         <w:t>RAMs come in fixed sizes</w:t>
       </w:r>
       <w:r>
         <w:rPr>
-          <w:rFonts w:ascii="Helvetica Neue" w:hAnsi="Helvetica Neue"/>
+          <w:rFonts w:asciiTheme="minorHAnsi" w:hAnsiTheme="minorHAnsi" w:cstheme="minorHAnsi"/>
           <w:color w:val="000000"/>
-          <w:sz w:val="21"/>
-          <w:szCs w:val="21"/>
         </w:rPr>
         <w:t xml:space="preserve"> of {2, 4, 8, 16, 32GB, </w:t>
       </w:r>
       <w:proofErr w:type="spellStart"/>
       <w:r>
         <w:rPr>
-          <w:rFonts w:ascii="Helvetica Neue" w:hAnsi="Helvetica Neue"/>
+          <w:rFonts w:asciiTheme="minorHAnsi" w:hAnsiTheme="minorHAnsi" w:cstheme="minorHAnsi"/>
           <w:color w:val="000000"/>
-          <w:sz w:val="21"/>
-          <w:szCs w:val="21"/>
         </w:rPr>
         <w:t>etc</w:t>
       </w:r>
       <w:proofErr w:type="spellEnd"/>
       <w:r>
         <w:rPr>
-          <w:rFonts w:ascii="Helvetica Neue" w:hAnsi="Helvetica Neue"/>
+          <w:rFonts w:asciiTheme="minorHAnsi" w:hAnsiTheme="minorHAnsi" w:cstheme="minorHAnsi"/>
           <w:color w:val="000000"/>
-          <w:sz w:val="21"/>
-          <w:szCs w:val="21"/>
-        </w:rPr>
-        <w:t xml:space="preserve">}, its effect would be more noticeable when </w:t>
+        </w:rPr>
+        <w:t xml:space="preserve">}, </w:t>
+      </w:r>
+      <w:r>
+        <w:rPr>
+          <w:rFonts w:asciiTheme="minorHAnsi" w:hAnsiTheme="minorHAnsi" w:cstheme="minorHAnsi"/>
+          <w:color w:val="000000"/>
+        </w:rPr>
+        <w:t>this</w:t>
+      </w:r>
+      <w:r>
+        <w:rPr>
+          <w:rFonts w:asciiTheme="minorHAnsi" w:hAnsiTheme="minorHAnsi" w:cstheme="minorHAnsi"/>
+          <w:color w:val="000000"/>
+        </w:rPr>
+        <w:t xml:space="preserve"> effect would be</w:t>
+      </w:r>
+      <w:r>
+        <w:rPr>
+          <w:rFonts w:asciiTheme="minorHAnsi" w:hAnsiTheme="minorHAnsi" w:cstheme="minorHAnsi"/>
+          <w:color w:val="000000"/>
+        </w:rPr>
+        <w:t xml:space="preserve"> even more noticeable when upgrading bigger sized RAMs.</w:t>
+      </w:r>
+      <w:r>
+        <w:rPr>
+          <w:rFonts w:asciiTheme="minorHAnsi" w:hAnsiTheme="minorHAnsi" w:cstheme="minorHAnsi"/>
+          <w:color w:val="000000"/>
+        </w:rPr>
+        <w:t xml:space="preserve"> </w:t>
       </w:r>
     </w:p>
     <w:p>
@@ -3377,27 +3406,56 @@
         <w:shd w:val="clear" w:color="auto" w:fill="FFFFFF"/>
         <w:spacing w:before="240" w:beforeAutospacing="0" w:after="0" w:afterAutospacing="0"/>
         <w:rPr>
-          <w:rFonts w:ascii="Helvetica Neue" w:hAnsi="Helvetica Neue"/>
+          <w:rFonts w:asciiTheme="minorHAnsi" w:hAnsiTheme="minorHAnsi" w:cstheme="minorHAnsi"/>
           <w:color w:val="000000"/>
-          <w:sz w:val="21"/>
-          <w:szCs w:val="21"/>
-        </w:rPr>
-      </w:pPr>
-      <w:r>
-        <w:rPr>
-          <w:rFonts w:ascii="Helvetica Neue" w:hAnsi="Helvetica Neue"/>
+        </w:rPr>
+      </w:pPr>
+      <w:r>
+        <w:rPr>
+          <w:rFonts w:asciiTheme="minorHAnsi" w:hAnsiTheme="minorHAnsi" w:cstheme="minorHAnsi"/>
           <w:color w:val="000000"/>
-          <w:sz w:val="21"/>
-          <w:szCs w:val="21"/>
-        </w:rPr>
-        <w:t>Unexpectedly, an increase of 1GHz on the CPU Clock speed, or a unit increase on the CPU Core count, were found to increase the execution time of an image processing task in this model. All coefficients were found significant</w:t>
-      </w:r>
-      <w:r>
-        <w:rPr>
-          <w:rFonts w:ascii="Helvetica Neue" w:hAnsi="Helvetica Neue"/>
+        </w:rPr>
+        <w:t>Surprisingly</w:t>
+      </w:r>
+      <w:r>
+        <w:rPr>
+          <w:rFonts w:asciiTheme="minorHAnsi" w:hAnsiTheme="minorHAnsi" w:cstheme="minorHAnsi"/>
           <w:color w:val="000000"/>
-          <w:sz w:val="21"/>
-          <w:szCs w:val="21"/>
+        </w:rPr>
+        <w:t xml:space="preserve">, an increase of 1GHz </w:t>
+      </w:r>
+      <w:r>
+        <w:rPr>
+          <w:rFonts w:asciiTheme="minorHAnsi" w:hAnsiTheme="minorHAnsi" w:cstheme="minorHAnsi"/>
+          <w:color w:val="000000"/>
+        </w:rPr>
+        <w:t>i</w:t>
+      </w:r>
+      <w:r>
+        <w:rPr>
+          <w:rFonts w:asciiTheme="minorHAnsi" w:hAnsiTheme="minorHAnsi" w:cstheme="minorHAnsi"/>
+          <w:color w:val="000000"/>
+        </w:rPr>
+        <w:t xml:space="preserve">n the CPU Clock speed, or a unit increase </w:t>
+      </w:r>
+      <w:r>
+        <w:rPr>
+          <w:rFonts w:asciiTheme="minorHAnsi" w:hAnsiTheme="minorHAnsi" w:cstheme="minorHAnsi"/>
+          <w:color w:val="000000"/>
+        </w:rPr>
+        <w:t>i</w:t>
+      </w:r>
+      <w:r>
+        <w:rPr>
+          <w:rFonts w:asciiTheme="minorHAnsi" w:hAnsiTheme="minorHAnsi" w:cstheme="minorHAnsi"/>
+          <w:color w:val="000000"/>
+        </w:rPr>
+        <w:t>n the CPU Core count, were found to increase the execution time. All coefficients were found significant</w:t>
+      </w:r>
+      <w:r>
+        <w:rPr>
+          <w:rFonts w:asciiTheme="minorHAnsi" w:hAnsiTheme="minorHAnsi" w:cstheme="minorHAnsi"/>
+          <w:color w:val="000000"/>
         </w:rPr>
         <w:t>.</w:t>
       </w:r>
@@ -3408,10 +3466,8 @@
         <w:shd w:val="clear" w:color="auto" w:fill="FFFFFF"/>
         <w:spacing w:before="240" w:beforeAutospacing="0" w:after="0" w:afterAutospacing="0"/>
         <w:rPr>
-          <w:rFonts w:ascii="Helvetica Neue" w:hAnsi="Helvetica Neue"/>
+          <w:rFonts w:asciiTheme="minorHAnsi" w:hAnsiTheme="minorHAnsi" w:cstheme="minorHAnsi"/>
           <w:color w:val="000000"/>
-          <w:sz w:val="21"/>
-          <w:szCs w:val="21"/>
         </w:rPr>
       </w:pPr>
     </w:p>
@@ -3547,52 +3603,6 @@
     </w:p>
     <w:p>
       <w:pPr>
-        <w:pStyle w:val="NormalWeb"/>
-        <w:shd w:val="clear" w:color="auto" w:fill="FFFFFF"/>
-        <w:spacing w:before="240" w:beforeAutospacing="0" w:after="0" w:afterAutospacing="0"/>
-        <w:jc w:val="center"/>
-        <w:rPr>
-          <w:rFonts w:ascii="Helvetica Neue" w:hAnsi="Helvetica Neue"/>
-          <w:color w:val="000000"/>
-          <w:sz w:val="20"/>
-          <w:szCs w:val="20"/>
-        </w:rPr>
-      </w:pPr>
-    </w:p>
-    <w:p>
-      <w:pPr>
-        <w:rPr>
-          <w:b/>
-          <w:bCs/>
-          <w:sz w:val="28"/>
-          <w:szCs w:val="28"/>
-        </w:rPr>
-      </w:pPr>
-    </w:p>
-    <w:p>
-      <w:pPr>
-        <w:rPr>
-          <w:b/>
-          <w:bCs/>
-          <w:sz w:val="28"/>
-          <w:szCs w:val="28"/>
-        </w:rPr>
-      </w:pPr>
-    </w:p>
-    <w:p>
-      <w:pPr>
-        <w:pStyle w:val="ListParagraph"/>
-        <w:rPr>
-          <w:b/>
-          <w:bCs/>
-          <w:sz w:val="28"/>
-          <w:szCs w:val="28"/>
-        </w:rPr>
-      </w:pPr>
-    </w:p>
-    <w:p>
-      <w:pPr>
-        <w:pStyle w:val="ListParagraph"/>
         <w:rPr>
           <w:b/>
           <w:bCs/>
@@ -3683,6 +3693,26 @@
       </w:pPr>
     </w:p>
     <w:p>
+      <w:r>
+        <w:t xml:space="preserve">Considering that </w:t>
+      </w:r>
+      <w:r>
+        <w:t xml:space="preserve">RAM sizes are always a power of 2 - i.e. </w:t>
+      </w:r>
+      <w:r>
+        <w:t>{</w:t>
+      </w:r>
+      <w:r>
+        <w:t>2, 4, 8, 16, 32GB</w:t>
+      </w:r>
+      <w:r>
+        <w:t>}, we decided to generate another GLM model by transforming the RAM size variable into linear values by taking the logarithm of the RAM size (base 2).</w:t>
+      </w:r>
+    </w:p>
+    <w:p/>
+    <w:p/>
+    <w:p/>
+    <w:p>
       <w:pPr>
         <w:rPr>
           <w:b/>
@@ -3701,14 +3731,253 @@
           <w:szCs w:val="28"/>
         </w:rPr>
       </w:pPr>
-    </w:p>
-    <w:p>
-      <w:pPr>
-        <w:rPr>
+      <w:r>
+        <w:rPr>
+          <w:b/>
+          <w:bCs/>
           <w:sz w:val="28"/>
           <w:szCs w:val="28"/>
         </w:rPr>
-      </w:pPr>
+        <w:lastRenderedPageBreak/>
+        <w:drawing>
+          <wp:inline distT="0" distB="0" distL="0" distR="0" wp14:anchorId="4197EF11" wp14:editId="5F2B03F5">
+            <wp:extent cx="5943600" cy="2797175"/>
+            <wp:effectExtent l="0" t="0" r="0" b="0"/>
+            <wp:docPr id="1651152128" name="Picture 1" descr="A screenshot of a computer&#10;&#10;Description automatically generated"/>
+            <wp:cNvGraphicFramePr>
+              <a:graphicFrameLocks xmlns:a="http://schemas.openxmlformats.org/drawingml/2006/main" noChangeAspect="1"/>
+            </wp:cNvGraphicFramePr>
+            <a:graphic xmlns:a="http://schemas.openxmlformats.org/drawingml/2006/main">
+              <a:graphicData uri="http://schemas.openxmlformats.org/drawingml/2006/picture">
+                <pic:pic xmlns:pic="http://schemas.openxmlformats.org/drawingml/2006/picture">
+                  <pic:nvPicPr>
+                    <pic:cNvPr id="1651152128" name="Picture 1" descr="A screenshot of a computer&#10;&#10;Description automatically generated"/>
+                    <pic:cNvPicPr/>
+                  </pic:nvPicPr>
+                  <pic:blipFill>
+                    <a:blip r:embed="rId14"/>
+                    <a:stretch>
+                      <a:fillRect/>
+                    </a:stretch>
+                  </pic:blipFill>
+                  <pic:spPr>
+                    <a:xfrm>
+                      <a:off x="0" y="0"/>
+                      <a:ext cx="5943600" cy="2797175"/>
+                    </a:xfrm>
+                    <a:prstGeom prst="rect">
+                      <a:avLst/>
+                    </a:prstGeom>
+                  </pic:spPr>
+                </pic:pic>
+              </a:graphicData>
+            </a:graphic>
+          </wp:inline>
+        </w:drawing>
+      </w:r>
+    </w:p>
+    <w:p>
+      <w:pPr>
+        <w:rPr>
+          <w:sz w:val="28"/>
+          <w:szCs w:val="28"/>
+        </w:rPr>
+      </w:pPr>
+    </w:p>
+    <w:p>
+      <w:pPr>
+        <w:pStyle w:val="ListParagraph"/>
+        <w:ind w:left="360"/>
+        <w:jc w:val="center"/>
+        <w:rPr>
+          <w:sz w:val="20"/>
+          <w:szCs w:val="20"/>
+        </w:rPr>
+      </w:pPr>
+      <w:r>
+        <w:rPr>
+          <w:sz w:val="20"/>
+          <w:szCs w:val="20"/>
+        </w:rPr>
+        <w:t>Fig 4.</w:t>
+      </w:r>
+      <w:r>
+        <w:rPr>
+          <w:sz w:val="20"/>
+          <w:szCs w:val="20"/>
+        </w:rPr>
+        <w:t>2</w:t>
+      </w:r>
+      <w:r>
+        <w:rPr>
+          <w:sz w:val="20"/>
+          <w:szCs w:val="20"/>
+        </w:rPr>
+        <w:t>-</w:t>
+      </w:r>
+      <w:proofErr w:type="gramStart"/>
+      <w:r>
+        <w:rPr>
+          <w:sz w:val="20"/>
+          <w:szCs w:val="20"/>
+        </w:rPr>
+        <w:t>1  Generalized</w:t>
+      </w:r>
+      <w:proofErr w:type="gramEnd"/>
+      <w:r>
+        <w:rPr>
+          <w:sz w:val="20"/>
+          <w:szCs w:val="20"/>
+        </w:rPr>
+        <w:t xml:space="preserve"> Linear Model Regression Results for Case </w:t>
+      </w:r>
+      <w:r>
+        <w:rPr>
+          <w:sz w:val="20"/>
+          <w:szCs w:val="20"/>
+        </w:rPr>
+        <w:t>2</w:t>
+      </w:r>
+    </w:p>
+    <w:p>
+      <w:pPr>
+        <w:rPr>
+          <w:sz w:val="20"/>
+          <w:szCs w:val="20"/>
+        </w:rPr>
+      </w:pPr>
+    </w:p>
+    <w:p>
+      <w:pPr>
+        <w:rPr>
+          <w:sz w:val="20"/>
+          <w:szCs w:val="20"/>
+        </w:rPr>
+      </w:pPr>
+    </w:p>
+    <w:p>
+      <w:pPr>
+        <w:pStyle w:val="NormalWeb"/>
+        <w:shd w:val="clear" w:color="auto" w:fill="FFFFFF"/>
+        <w:spacing w:before="240" w:beforeAutospacing="0" w:after="0" w:afterAutospacing="0"/>
+        <w:rPr>
+          <w:rFonts w:asciiTheme="minorHAnsi" w:hAnsiTheme="minorHAnsi" w:cstheme="minorHAnsi"/>
+          <w:color w:val="000000"/>
+        </w:rPr>
+      </w:pPr>
+      <w:r>
+        <w:rPr>
+          <w:rFonts w:asciiTheme="minorHAnsi" w:hAnsiTheme="minorHAnsi" w:cstheme="minorHAnsi"/>
+          <w:color w:val="000000"/>
+        </w:rPr>
+        <w:t>In the model above, a "unit" increase in RAM configuration (</w:t>
+      </w:r>
+      <w:r>
+        <w:rPr>
+          <w:rFonts w:asciiTheme="minorHAnsi" w:hAnsiTheme="minorHAnsi" w:cstheme="minorHAnsi"/>
+          <w:color w:val="000000"/>
+        </w:rPr>
+        <w:t xml:space="preserve">e.g. </w:t>
+      </w:r>
+      <w:r>
+        <w:rPr>
+          <w:rFonts w:asciiTheme="minorHAnsi" w:hAnsiTheme="minorHAnsi" w:cstheme="minorHAnsi"/>
+          <w:color w:val="000000"/>
+        </w:rPr>
+        <w:t xml:space="preserve">2GB to 4GB, </w:t>
+      </w:r>
+      <w:r>
+        <w:rPr>
+          <w:rFonts w:asciiTheme="minorHAnsi" w:hAnsiTheme="minorHAnsi" w:cstheme="minorHAnsi"/>
+          <w:color w:val="000000"/>
+        </w:rPr>
+        <w:t xml:space="preserve">or </w:t>
+      </w:r>
+      <w:r>
+        <w:rPr>
+          <w:rFonts w:asciiTheme="minorHAnsi" w:hAnsiTheme="minorHAnsi" w:cstheme="minorHAnsi"/>
+          <w:color w:val="000000"/>
+        </w:rPr>
+        <w:t xml:space="preserve">4GB to 8GB, </w:t>
+      </w:r>
+      <w:proofErr w:type="spellStart"/>
+      <w:r>
+        <w:rPr>
+          <w:rFonts w:asciiTheme="minorHAnsi" w:hAnsiTheme="minorHAnsi" w:cstheme="minorHAnsi"/>
+          <w:color w:val="000000"/>
+        </w:rPr>
+        <w:t>etc</w:t>
+      </w:r>
+      <w:proofErr w:type="spellEnd"/>
+      <w:r>
+        <w:rPr>
+          <w:rFonts w:asciiTheme="minorHAnsi" w:hAnsiTheme="minorHAnsi" w:cstheme="minorHAnsi"/>
+          <w:color w:val="000000"/>
+        </w:rPr>
+        <w:t>) causes a decrease of 0.6238 seconds in the execution time, adjusting for CPU clock speed and core count.</w:t>
+      </w:r>
+    </w:p>
+    <w:p>
+      <w:pPr>
+        <w:pStyle w:val="NormalWeb"/>
+        <w:shd w:val="clear" w:color="auto" w:fill="FFFFFF"/>
+        <w:spacing w:before="0" w:beforeAutospacing="0" w:after="0" w:afterAutospacing="0"/>
+        <w:rPr>
+          <w:rFonts w:asciiTheme="minorHAnsi" w:hAnsiTheme="minorHAnsi" w:cstheme="minorHAnsi"/>
+          <w:color w:val="000000"/>
+        </w:rPr>
+      </w:pPr>
+      <w:r>
+        <w:rPr>
+          <w:rFonts w:asciiTheme="minorHAnsi" w:hAnsiTheme="minorHAnsi" w:cstheme="minorHAnsi"/>
+          <w:color w:val="000000"/>
+        </w:rPr>
+        <w:t>With this transformation</w:t>
+      </w:r>
+      <w:r>
+        <w:rPr>
+          <w:rFonts w:asciiTheme="minorHAnsi" w:hAnsiTheme="minorHAnsi" w:cstheme="minorHAnsi"/>
+          <w:color w:val="000000"/>
+        </w:rPr>
+        <w:t>, the RAM size effect bec</w:t>
+      </w:r>
+      <w:r>
+        <w:rPr>
+          <w:rFonts w:asciiTheme="minorHAnsi" w:hAnsiTheme="minorHAnsi" w:cstheme="minorHAnsi"/>
+          <w:color w:val="000000"/>
+        </w:rPr>
+        <w:t>omes</w:t>
+      </w:r>
+      <w:r>
+        <w:rPr>
+          <w:rFonts w:asciiTheme="minorHAnsi" w:hAnsiTheme="minorHAnsi" w:cstheme="minorHAnsi"/>
+          <w:color w:val="000000"/>
+        </w:rPr>
+        <w:t xml:space="preserve"> higher while the effects of the other variables remained relatively </w:t>
+      </w:r>
+      <w:proofErr w:type="gramStart"/>
+      <w:r>
+        <w:rPr>
+          <w:rFonts w:asciiTheme="minorHAnsi" w:hAnsiTheme="minorHAnsi" w:cstheme="minorHAnsi"/>
+          <w:color w:val="000000"/>
+        </w:rPr>
+        <w:t>similar to</w:t>
+      </w:r>
+      <w:proofErr w:type="gramEnd"/>
+      <w:r>
+        <w:rPr>
+          <w:rFonts w:asciiTheme="minorHAnsi" w:hAnsiTheme="minorHAnsi" w:cstheme="minorHAnsi"/>
+          <w:color w:val="000000"/>
+        </w:rPr>
+        <w:t xml:space="preserve"> case1.</w:t>
+      </w:r>
+      <w:r>
+        <w:rPr>
+          <w:rFonts w:asciiTheme="minorHAnsi" w:hAnsiTheme="minorHAnsi" w:cstheme="minorHAnsi"/>
+          <w:color w:val="000000"/>
+        </w:rPr>
+        <w:t xml:space="preserve"> This suggests that any unit change in RAM configuration has a big effect on the improvement of the execution time regardless of size.</w:t>
+      </w:r>
     </w:p>
     <w:p/>
     <w:p/>
@@ -3775,13 +4044,361 @@
           <w:szCs w:val="32"/>
         </w:rPr>
       </w:pPr>
-      <w:r>
-        <w:rPr>
-          <w:b/>
-          <w:bCs/>
-          <w:sz w:val="32"/>
-          <w:szCs w:val="32"/>
-        </w:rPr>
+    </w:p>
+    <w:p>
+      <w:pPr>
+        <w:pStyle w:val="ListParagraph"/>
+        <w:numPr>
+          <w:ilvl w:val="1"/>
+          <w:numId w:val="1"/>
+        </w:numPr>
+        <w:rPr>
+          <w:b/>
+          <w:bCs/>
+          <w:sz w:val="28"/>
+          <w:szCs w:val="28"/>
+        </w:rPr>
+      </w:pPr>
+      <w:r>
+        <w:rPr>
+          <w:b/>
+          <w:bCs/>
+          <w:sz w:val="28"/>
+          <w:szCs w:val="28"/>
+        </w:rPr>
+        <w:t>Model Comparison via AIC</w:t>
+      </w:r>
+    </w:p>
+    <w:p>
+      <w:pPr>
+        <w:pStyle w:val="ListParagraph"/>
+        <w:rPr>
+          <w:b/>
+          <w:bCs/>
+          <w:sz w:val="28"/>
+          <w:szCs w:val="28"/>
+        </w:rPr>
+      </w:pPr>
+    </w:p>
+    <w:tbl>
+      <w:tblPr>
+        <w:tblStyle w:val="TableGrid"/>
+        <w:tblW w:w="0" w:type="auto"/>
+        <w:tblInd w:w="1975" w:type="dxa"/>
+        <w:tblLook w:val="04A0" w:firstRow="1" w:lastRow="0" w:firstColumn="1" w:lastColumn="0" w:noHBand="0" w:noVBand="1"/>
+      </w:tblPr>
+      <w:tblGrid>
+        <w:gridCol w:w="2700"/>
+        <w:gridCol w:w="2880"/>
+      </w:tblGrid>
+      <w:tr>
+        <w:tc>
+          <w:tcPr>
+            <w:tcW w:w="2700" w:type="dxa"/>
+          </w:tcPr>
+          <w:p>
+            <w:pPr>
+              <w:jc w:val="center"/>
+              <w:rPr>
+                <w:b/>
+                <w:bCs/>
+                <w:sz w:val="28"/>
+                <w:szCs w:val="28"/>
+              </w:rPr>
+            </w:pPr>
+            <w:r>
+              <w:rPr>
+                <w:b/>
+                <w:bCs/>
+                <w:sz w:val="28"/>
+                <w:szCs w:val="28"/>
+              </w:rPr>
+              <w:t>Model</w:t>
+            </w:r>
+          </w:p>
+        </w:tc>
+        <w:tc>
+          <w:tcPr>
+            <w:tcW w:w="2880" w:type="dxa"/>
+          </w:tcPr>
+          <w:p>
+            <w:pPr>
+              <w:jc w:val="center"/>
+              <w:rPr>
+                <w:b/>
+                <w:bCs/>
+                <w:sz w:val="28"/>
+                <w:szCs w:val="28"/>
+              </w:rPr>
+            </w:pPr>
+            <w:r>
+              <w:rPr>
+                <w:b/>
+                <w:bCs/>
+                <w:sz w:val="28"/>
+                <w:szCs w:val="28"/>
+              </w:rPr>
+              <w:t>AIC value</w:t>
+            </w:r>
+          </w:p>
+        </w:tc>
+      </w:tr>
+      <w:tr>
+        <w:tc>
+          <w:tcPr>
+            <w:tcW w:w="2700" w:type="dxa"/>
+          </w:tcPr>
+          <w:p>
+            <w:pPr>
+              <w:rPr>
+                <w:sz w:val="28"/>
+                <w:szCs w:val="28"/>
+              </w:rPr>
+            </w:pPr>
+            <w:r>
+              <w:rPr>
+                <w:sz w:val="28"/>
+                <w:szCs w:val="28"/>
+              </w:rPr>
+              <w:t>Case 1</w:t>
+            </w:r>
+          </w:p>
+        </w:tc>
+        <w:tc>
+          <w:tcPr>
+            <w:tcW w:w="2880" w:type="dxa"/>
+          </w:tcPr>
+          <w:p>
+            <w:pPr>
+              <w:rPr>
+                <w:b/>
+                <w:bCs/>
+                <w:sz w:val="28"/>
+                <w:szCs w:val="28"/>
+              </w:rPr>
+            </w:pPr>
+            <w:r>
+              <w:rPr>
+                <w:sz w:val="28"/>
+                <w:szCs w:val="28"/>
+              </w:rPr>
+              <w:t>-3014.85</w:t>
+            </w:r>
+          </w:p>
+        </w:tc>
+      </w:tr>
+      <w:tr>
+        <w:tc>
+          <w:tcPr>
+            <w:tcW w:w="2700" w:type="dxa"/>
+          </w:tcPr>
+          <w:p>
+            <w:pPr>
+              <w:rPr>
+                <w:sz w:val="28"/>
+                <w:szCs w:val="28"/>
+              </w:rPr>
+            </w:pPr>
+            <w:r>
+              <w:rPr>
+                <w:sz w:val="28"/>
+                <w:szCs w:val="28"/>
+              </w:rPr>
+              <w:t>Case 2</w:t>
+            </w:r>
+          </w:p>
+        </w:tc>
+        <w:tc>
+          <w:tcPr>
+            <w:tcW w:w="2880" w:type="dxa"/>
+          </w:tcPr>
+          <w:p>
+            <w:pPr>
+              <w:rPr>
+                <w:b/>
+                <w:bCs/>
+                <w:sz w:val="28"/>
+                <w:szCs w:val="28"/>
+              </w:rPr>
+            </w:pPr>
+            <w:r>
+              <w:rPr>
+                <w:sz w:val="28"/>
+                <w:szCs w:val="28"/>
+              </w:rPr>
+              <w:t>-3014.85</w:t>
+            </w:r>
+          </w:p>
+        </w:tc>
+      </w:tr>
+    </w:tbl>
+    <w:p>
+      <w:pPr>
+        <w:rPr>
+          <w:b/>
+          <w:bCs/>
+          <w:sz w:val="28"/>
+          <w:szCs w:val="28"/>
+        </w:rPr>
+      </w:pPr>
+    </w:p>
+    <w:p>
+      <w:pPr>
+        <w:pStyle w:val="ListParagraph"/>
+        <w:ind w:left="360"/>
+        <w:jc w:val="center"/>
+        <w:rPr>
+          <w:sz w:val="20"/>
+          <w:szCs w:val="20"/>
+        </w:rPr>
+      </w:pPr>
+      <w:r>
+        <w:rPr>
+          <w:sz w:val="20"/>
+          <w:szCs w:val="20"/>
+        </w:rPr>
+        <w:t>Table 5.1-</w:t>
+      </w:r>
+      <w:proofErr w:type="gramStart"/>
+      <w:r>
+        <w:rPr>
+          <w:sz w:val="20"/>
+          <w:szCs w:val="20"/>
+        </w:rPr>
+        <w:t>1</w:t>
+      </w:r>
+      <w:r>
+        <w:rPr>
+          <w:sz w:val="20"/>
+          <w:szCs w:val="20"/>
+        </w:rPr>
+        <w:t xml:space="preserve">  </w:t>
+      </w:r>
+      <w:r>
+        <w:rPr>
+          <w:sz w:val="20"/>
+          <w:szCs w:val="20"/>
+        </w:rPr>
+        <w:t>AIC</w:t>
+      </w:r>
+      <w:proofErr w:type="gramEnd"/>
+      <w:r>
+        <w:rPr>
+          <w:sz w:val="20"/>
+          <w:szCs w:val="20"/>
+        </w:rPr>
+        <w:t xml:space="preserve"> values for both GLM Cases</w:t>
+      </w:r>
+    </w:p>
+    <w:p>
+      <w:pPr>
+        <w:jc w:val="center"/>
+        <w:rPr>
+          <w:b/>
+          <w:bCs/>
+          <w:sz w:val="28"/>
+          <w:szCs w:val="28"/>
+        </w:rPr>
+      </w:pPr>
+    </w:p>
+    <w:p>
+      <w:pPr>
+        <w:rPr>
+          <w:b/>
+          <w:bCs/>
+          <w:sz w:val="28"/>
+          <w:szCs w:val="28"/>
+        </w:rPr>
+      </w:pPr>
+    </w:p>
+    <w:p>
+      <w:r>
+        <w:t xml:space="preserve">Since the AICs of both models above are equal in value, we are compelled to conclude that </w:t>
+      </w:r>
+      <w:r>
+        <w:t>both</w:t>
+      </w:r>
+      <w:r>
+        <w:t xml:space="preserve"> model</w:t>
+      </w:r>
+      <w:r>
+        <w:t>s</w:t>
+      </w:r>
+      <w:r>
+        <w:t xml:space="preserve"> are </w:t>
+      </w:r>
+      <w:r>
+        <w:t xml:space="preserve">equally </w:t>
+      </w:r>
+      <w:r>
+        <w:t>effective in predicting the execution time.</w:t>
+      </w:r>
+    </w:p>
+    <w:p/>
+    <w:p>
+      <w:r>
+        <w:t>However</w:t>
+      </w:r>
+      <w:r>
+        <w:t>,</w:t>
+      </w:r>
+      <w:r>
+        <w:t xml:space="preserve"> we would like to highlight that our data only has two variations of the RAM size</w:t>
+      </w:r>
+      <w:r>
+        <w:t xml:space="preserve"> - i.e. 4GB, or 8GB.</w:t>
+      </w:r>
+    </w:p>
+    <w:p>
+      <w:r>
+        <w:t>This means that the logarithmic nature of this variable will not be evident to the GLM which caused the AIC to be the same in both cases.</w:t>
+      </w:r>
+    </w:p>
+    <w:p/>
+    <w:p>
+      <w:r>
+        <w:t xml:space="preserve">If we have data from all </w:t>
+      </w:r>
+      <w:r>
+        <w:t xml:space="preserve">commercially </w:t>
+      </w:r>
+      <w:proofErr w:type="spellStart"/>
+      <w:r>
+        <w:t>avaiable</w:t>
+      </w:r>
+      <w:proofErr w:type="spellEnd"/>
+      <w:r>
+        <w:t xml:space="preserve"> RAM size variations, we assume that the GLM using log-transformed RAM size would get a better/lower AIC.</w:t>
+      </w:r>
+    </w:p>
+    <w:p/>
+    <w:p/>
+    <w:p>
+      <w:pPr>
+        <w:pStyle w:val="ListParagraph"/>
+        <w:numPr>
+          <w:ilvl w:val="1"/>
+          <w:numId w:val="1"/>
+        </w:numPr>
+        <w:rPr>
+          <w:b/>
+          <w:bCs/>
+          <w:sz w:val="28"/>
+          <w:szCs w:val="28"/>
+        </w:rPr>
+      </w:pPr>
+      <w:r>
+        <w:rPr>
+          <w:b/>
+          <w:bCs/>
+          <w:sz w:val="28"/>
+          <w:szCs w:val="28"/>
+        </w:rPr>
+        <w:t xml:space="preserve">Residual? </w:t>
+      </w:r>
+    </w:p>
+    <w:p>
+      <w:r>
         <w:br w:type="page"/>
       </w:r>
     </w:p>
@@ -4935,6 +5552,57 @@
       <w14:ligatures w14:val="none"/>
     </w:rPr>
   </w:style>
+  <w:style w:type="paragraph" w:styleId="HTMLPreformatted">
+    <w:name w:val="HTML Preformatted"/>
+    <w:basedOn w:val="Normal"/>
+    <w:link w:val="HTMLPreformattedChar"/>
+    <w:uiPriority w:val="99"/>
+    <w:semiHidden/>
+    <w:unhideWhenUsed/>
+    <w:rsid w:val="00331E0A"/>
+    <w:pPr>
+      <w:tabs>
+        <w:tab w:val="left" w:pos="916"/>
+        <w:tab w:val="left" w:pos="1832"/>
+        <w:tab w:val="left" w:pos="2748"/>
+        <w:tab w:val="left" w:pos="3664"/>
+        <w:tab w:val="left" w:pos="4580"/>
+        <w:tab w:val="left" w:pos="5496"/>
+        <w:tab w:val="left" w:pos="6412"/>
+        <w:tab w:val="left" w:pos="7328"/>
+        <w:tab w:val="left" w:pos="8244"/>
+        <w:tab w:val="left" w:pos="9160"/>
+        <w:tab w:val="left" w:pos="10076"/>
+        <w:tab w:val="left" w:pos="10992"/>
+        <w:tab w:val="left" w:pos="11908"/>
+        <w:tab w:val="left" w:pos="12824"/>
+        <w:tab w:val="left" w:pos="13740"/>
+        <w:tab w:val="left" w:pos="14656"/>
+      </w:tabs>
+    </w:pPr>
+    <w:rPr>
+      <w:rFonts w:ascii="Courier New" w:eastAsia="Times New Roman" w:hAnsi="Courier New" w:cs="Courier New"/>
+      <w:kern w:val="0"/>
+      <w:sz w:val="20"/>
+      <w:szCs w:val="20"/>
+      <w14:ligatures w14:val="none"/>
+    </w:rPr>
+  </w:style>
+  <w:style w:type="character" w:customStyle="1" w:styleId="HTMLPreformattedChar">
+    <w:name w:val="HTML Preformatted Char"/>
+    <w:basedOn w:val="DefaultParagraphFont"/>
+    <w:link w:val="HTMLPreformatted"/>
+    <w:uiPriority w:val="99"/>
+    <w:semiHidden/>
+    <w:rsid w:val="00331E0A"/>
+    <w:rPr>
+      <w:rFonts w:ascii="Courier New" w:eastAsia="Times New Roman" w:hAnsi="Courier New" w:cs="Courier New"/>
+      <w:kern w:val="0"/>
+      <w:sz w:val="20"/>
+      <w:szCs w:val="20"/>
+      <w14:ligatures w14:val="none"/>
+    </w:rPr>
+  </w:style>
 </w:styles>
 </file>
 

</xml_diff>